<commit_message>
alteração no "mouseente" por ('mouseente"r"')
</commit_message>
<xml_diff>
--- a/word/Aprendendo DOM - Document Object Model - Modelo de Objeto para Documentos.docx
+++ b/word/Aprendendo DOM - Document Object Model - Modelo de Objeto para Documentos.docx
@@ -14,17 +14,149 @@
           <w:b/>
           <w:bCs/>
         </w:rPr>
-        <w:t xml:space="preserve">DOM – </w:t>
-      </w:r>
-      <w:proofErr w:type="spellStart"/>
-      <w:r>
-        <w:rPr>
-          <w:b/>
-          <w:bCs/>
-        </w:rPr>
-        <w:t>Document</w:t>
-      </w:r>
-      <w:proofErr w:type="spellEnd"/>
+        <w:t>DOM – Document Object Model ou Modelo de Objetos para Documentos.</w:t>
+      </w:r>
+    </w:p>
+    <w:p>
+      <w:r>
+        <w:t>Conjunto de objetos dentro do seu navegador que dá acesso aos componentes internos do seu site.</w:t>
+      </w:r>
+    </w:p>
+    <w:p>
+      <w:r>
+        <w:t xml:space="preserve">E ele não funciona no Node.JS o Dom está </w:t>
+      </w:r>
+      <w:r>
+        <w:t xml:space="preserve">presente </w:t>
+      </w:r>
+      <w:r>
+        <w:t xml:space="preserve">quando estamos rodando JS no navegador </w:t>
+      </w:r>
+    </w:p>
+    <w:p>
+      <w:pPr>
+        <w:rPr>
+          <w:b/>
+          <w:bCs/>
+        </w:rPr>
+      </w:pPr>
+      <w:r>
+        <w:rPr>
+          <w:b/>
+          <w:bCs/>
+        </w:rPr>
+        <w:t>Árvore Dom:</w:t>
+      </w:r>
+    </w:p>
+    <w:p>
+      <w:pPr>
+        <w:ind w:left="708"/>
+        <w:rPr>
+          <w:b/>
+          <w:bCs/>
+        </w:rPr>
+      </w:pPr>
+      <w:r>
+        <w:rPr>
+          <w:b/>
+          <w:bCs/>
+        </w:rPr>
+        <w:t>Raiz: Window</w:t>
+      </w:r>
+    </w:p>
+    <w:p>
+      <w:pPr>
+        <w:ind w:left="708"/>
+      </w:pPr>
+      <w:r>
+        <w:t>Tudo no Java Script está dentro de um objeto chamado “</w:t>
+      </w:r>
+      <w:r>
+        <w:t>w</w:t>
+      </w:r>
+      <w:r>
+        <w:t>indow” (que quer dizer janela)</w:t>
+      </w:r>
+    </w:p>
+    <w:p>
+      <w:pPr>
+        <w:ind w:left="708"/>
+      </w:pPr>
+      <w:r>
+        <w:t xml:space="preserve">Dentro do window nós temos </w:t>
+      </w:r>
+      <w:r>
+        <w:t>vários outros objetos... 3 deles são “location”, “document”, “history”</w:t>
+      </w:r>
+    </w:p>
+    <w:p>
+      <w:pPr>
+        <w:ind w:left="708"/>
+        <w:rPr>
+          <w:b/>
+          <w:bCs/>
+        </w:rPr>
+      </w:pPr>
+      <w:r>
+        <w:rPr>
+          <w:b/>
+          <w:bCs/>
+        </w:rPr>
+        <w:t>Location: Qual a localização do site (URL), página atual ou anterior.</w:t>
+      </w:r>
+    </w:p>
+    <w:p>
+      <w:pPr>
+        <w:ind w:left="708"/>
+        <w:rPr>
+          <w:b/>
+          <w:bCs/>
+        </w:rPr>
+      </w:pPr>
+      <w:r>
+        <w:rPr>
+          <w:b/>
+          <w:bCs/>
+        </w:rPr>
+        <w:t>Documen</w:t>
+      </w:r>
+      <w:r>
+        <w:rPr>
+          <w:b/>
+          <w:bCs/>
+        </w:rPr>
+        <w:t xml:space="preserve">t: Que é o documento atual </w:t>
+      </w:r>
+      <w:r>
+        <w:rPr>
+          <w:b/>
+          <w:bCs/>
+        </w:rPr>
+        <w:t>(HTML)</w:t>
+      </w:r>
+    </w:p>
+    <w:p>
+      <w:pPr>
+        <w:ind w:left="708"/>
+        <w:rPr>
+          <w:b/>
+          <w:bCs/>
+        </w:rPr>
+      </w:pPr>
+      <w:r>
+        <w:rPr>
+          <w:b/>
+          <w:bCs/>
+        </w:rPr>
+        <w:t>(HTML) Nós temos dois (“chield (filhos)”)</w:t>
+      </w:r>
+      <w:r>
+        <w:rPr>
+          <w:b/>
+          <w:bCs/>
+        </w:rPr>
+        <w:t xml:space="preserve"> que são head e body</w:t>
+      </w:r>
       <w:r>
         <w:rPr>
           <w:b/>
@@ -32,53 +164,6 @@
         </w:rPr>
         <w:t xml:space="preserve"> </w:t>
       </w:r>
-      <w:proofErr w:type="spellStart"/>
-      <w:r>
-        <w:rPr>
-          <w:b/>
-          <w:bCs/>
-        </w:rPr>
-        <w:t>Object</w:t>
-      </w:r>
-      <w:proofErr w:type="spellEnd"/>
-      <w:r>
-        <w:rPr>
-          <w:b/>
-          <w:bCs/>
-        </w:rPr>
-        <w:t xml:space="preserve"> Model ou Modelo de Objetos para Documentos.</w:t>
-      </w:r>
-    </w:p>
-    <w:p>
-      <w:r>
-        <w:t>Conjunto de objetos dentro do seu navegador que dá acesso aos componentes internos do seu site.</w:t>
-      </w:r>
-    </w:p>
-    <w:p>
-      <w:r>
-        <w:t xml:space="preserve">E ele não funciona no Node.JS o Dom está </w:t>
-      </w:r>
-      <w:r>
-        <w:t xml:space="preserve">presente </w:t>
-      </w:r>
-      <w:r>
-        <w:t xml:space="preserve">quando estamos rodando JS no navegador </w:t>
-      </w:r>
-    </w:p>
-    <w:p>
-      <w:pPr>
-        <w:rPr>
-          <w:b/>
-          <w:bCs/>
-        </w:rPr>
-      </w:pPr>
-      <w:r>
-        <w:rPr>
-          <w:b/>
-          <w:bCs/>
-        </w:rPr>
-        <w:t>Árvore Dom:</w:t>
-      </w:r>
     </w:p>
     <w:p>
       <w:pPr>
@@ -93,78 +178,115 @@
           <w:b/>
           <w:bCs/>
         </w:rPr>
-        <w:t xml:space="preserve">Raiz: </w:t>
-      </w:r>
-      <w:proofErr w:type="spellStart"/>
-      <w:r>
-        <w:rPr>
-          <w:b/>
-          <w:bCs/>
-        </w:rPr>
-        <w:t>Window</w:t>
-      </w:r>
-      <w:proofErr w:type="spellEnd"/>
+        <w:t>Dentro de head (meta, tittle) dentro do body</w:t>
+      </w:r>
+      <w:r>
+        <w:rPr>
+          <w:b/>
+          <w:bCs/>
+        </w:rPr>
+        <w:t xml:space="preserve"> </w:t>
+      </w:r>
+      <w:r>
+        <w:rPr>
+          <w:b/>
+          <w:bCs/>
+        </w:rPr>
+        <w:t xml:space="preserve">(h1, p, </w:t>
+      </w:r>
+      <w:r>
+        <w:rPr>
+          <w:b/>
+          <w:bCs/>
+        </w:rPr>
+        <w:t>div todos estes são chield “filhos”</w:t>
+      </w:r>
+      <w:r>
+        <w:rPr>
+          <w:b/>
+          <w:bCs/>
+        </w:rPr>
+        <w:t>)</w:t>
+      </w:r>
     </w:p>
     <w:p>
       <w:pPr>
         <w:ind w:left="708"/>
-      </w:pPr>
-      <w:r>
-        <w:t>Tudo no Java Script está dentro de um objeto chamado “</w:t>
-      </w:r>
-      <w:proofErr w:type="spellStart"/>
-      <w:r>
-        <w:t>w</w:t>
-      </w:r>
-      <w:r>
-        <w:t>indow</w:t>
-      </w:r>
-      <w:proofErr w:type="spellEnd"/>
-      <w:r>
-        <w:t>” (que quer dizer janela)</w:t>
+        <w:rPr>
+          <w:b/>
+          <w:bCs/>
+        </w:rPr>
+      </w:pPr>
+      <w:r>
+        <w:rPr>
+          <w:b/>
+          <w:bCs/>
+        </w:rPr>
+        <w:t xml:space="preserve">History: </w:t>
+      </w:r>
+      <w:r>
+        <w:rPr>
+          <w:b/>
+          <w:bCs/>
+        </w:rPr>
+        <w:t>Que vai guardando de onde você veio para onde vai, facilita a navegação do site.</w:t>
       </w:r>
     </w:p>
     <w:p>
       <w:pPr>
         <w:ind w:left="708"/>
-      </w:pPr>
-      <w:r>
-        <w:t xml:space="preserve">Dentro do </w:t>
-      </w:r>
-      <w:proofErr w:type="spellStart"/>
-      <w:r>
-        <w:t>window</w:t>
-      </w:r>
-      <w:proofErr w:type="spellEnd"/>
-      <w:r>
-        <w:t xml:space="preserve"> nós temos </w:t>
-      </w:r>
-      <w:r>
-        <w:t>vários outros objetos... 3 deles são “</w:t>
-      </w:r>
-      <w:proofErr w:type="spellStart"/>
-      <w:r>
-        <w:t>location</w:t>
-      </w:r>
-      <w:proofErr w:type="spellEnd"/>
-      <w:r>
-        <w:t>”, “</w:t>
-      </w:r>
-      <w:proofErr w:type="spellStart"/>
-      <w:r>
-        <w:t>document</w:t>
-      </w:r>
-      <w:proofErr w:type="spellEnd"/>
-      <w:r>
-        <w:t>”, “</w:t>
-      </w:r>
-      <w:proofErr w:type="spellStart"/>
-      <w:r>
-        <w:t>history</w:t>
-      </w:r>
-      <w:proofErr w:type="spellEnd"/>
-      <w:r>
-        <w:t>”</w:t>
+        <w:rPr>
+          <w:b/>
+          <w:bCs/>
+          <w:color w:val="FF0000"/>
+        </w:rPr>
+      </w:pPr>
+      <w:r>
+        <w:rPr>
+          <w:b/>
+          <w:bCs/>
+        </w:rPr>
+        <w:t xml:space="preserve"> </w:t>
+      </w:r>
+      <w:r>
+        <w:rPr>
+          <w:b/>
+          <w:bCs/>
+          <w:color w:val="FF0000"/>
+        </w:rPr>
+        <w:t xml:space="preserve">Podemos selecionar esses elementos para navegar </w:t>
+      </w:r>
+      <w:r>
+        <w:rPr>
+          <w:b/>
+          <w:bCs/>
+          <w:color w:val="FF0000"/>
+        </w:rPr>
+        <w:t>nessa</w:t>
+      </w:r>
+      <w:r>
+        <w:rPr>
+          <w:b/>
+          <w:bCs/>
+          <w:color w:val="FF0000"/>
+        </w:rPr>
+        <w:t xml:space="preserve"> </w:t>
+      </w:r>
+      <w:r>
+        <w:rPr>
+          <w:b/>
+          <w:bCs/>
+          <w:color w:val="FF0000"/>
+        </w:rPr>
+        <w:t>árvore DOM</w:t>
+      </w:r>
+      <w:r>
+        <w:rPr>
+          <w:b/>
+          <w:bCs/>
+          <w:color w:val="FF0000"/>
+        </w:rPr>
+        <w:t>.</w:t>
       </w:r>
     </w:p>
     <w:p>
@@ -173,23 +295,48 @@
         <w:rPr>
           <w:b/>
           <w:bCs/>
-        </w:rPr>
-      </w:pPr>
-      <w:proofErr w:type="spellStart"/>
-      <w:r>
-        <w:rPr>
-          <w:b/>
-          <w:bCs/>
-        </w:rPr>
-        <w:t>Location</w:t>
-      </w:r>
-      <w:proofErr w:type="spellEnd"/>
-      <w:r>
-        <w:rPr>
-          <w:b/>
-          <w:bCs/>
-        </w:rPr>
-        <w:t>: Qual a localização do site (URL), página atual ou anterior.</w:t>
+          <w:color w:val="FF0000"/>
+        </w:rPr>
+      </w:pPr>
+      <w:r>
+        <w:rPr>
+          <w:b/>
+          <w:bCs/>
+          <w:color w:val="000000" w:themeColor="text1"/>
+        </w:rPr>
+        <w:t>SELECIONANDO:</w:t>
+      </w:r>
+      <w:r>
+        <w:rPr>
+          <w:b/>
+          <w:bCs/>
+          <w:color w:val="000000" w:themeColor="text1"/>
+        </w:rPr>
+        <w:t xml:space="preserve"> </w:t>
+      </w:r>
+      <w:r>
+        <w:rPr>
+          <w:b/>
+          <w:bCs/>
+          <w:color w:val="FF0000"/>
+        </w:rPr>
+        <w:t>(</w:t>
+      </w:r>
+      <w:r>
+        <w:rPr>
+          <w:b/>
+          <w:bCs/>
+          <w:color w:val="FF0000"/>
+        </w:rPr>
+        <w:t>innerText = Copia somente o texto... innerHtml</w:t>
+      </w:r>
+      <w:r>
+        <w:rPr>
+          <w:b/>
+          <w:bCs/>
+          <w:color w:val="FF0000"/>
+        </w:rPr>
+        <w:t>= copia o texto e o Estilo</w:t>
       </w:r>
     </w:p>
     <w:p>
@@ -198,489 +345,110 @@
         <w:rPr>
           <w:b/>
           <w:bCs/>
-        </w:rPr>
-      </w:pPr>
-      <w:proofErr w:type="spellStart"/>
-      <w:r>
-        <w:rPr>
-          <w:b/>
-          <w:bCs/>
-        </w:rPr>
-        <w:t>Documen</w:t>
-      </w:r>
-      <w:r>
-        <w:rPr>
-          <w:b/>
-          <w:bCs/>
-        </w:rPr>
-        <w:t>t</w:t>
-      </w:r>
-      <w:proofErr w:type="spellEnd"/>
-      <w:r>
-        <w:rPr>
-          <w:b/>
-          <w:bCs/>
-        </w:rPr>
-        <w:t xml:space="preserve">: Que é o documento atual </w:t>
-      </w:r>
-      <w:r>
-        <w:rPr>
-          <w:b/>
-          <w:bCs/>
-        </w:rPr>
-        <w:t>(HTML)</w:t>
+          <w:color w:val="000000" w:themeColor="text1"/>
+        </w:rPr>
+      </w:pPr>
+      <w:r>
+        <w:rPr>
+          <w:b/>
+          <w:bCs/>
+          <w:color w:val="000000" w:themeColor="text1"/>
+        </w:rPr>
+        <w:t>por Marca</w:t>
+      </w:r>
+      <w:r>
+        <w:rPr>
+          <w:b/>
+          <w:bCs/>
+          <w:color w:val="000000" w:themeColor="text1"/>
+        </w:rPr>
+        <w:t>: getElementByTagName()</w:t>
       </w:r>
     </w:p>
     <w:p>
       <w:pPr>
         <w:ind w:left="708"/>
         <w:rPr>
-          <w:b/>
-          <w:bCs/>
-        </w:rPr>
-      </w:pPr>
-      <w:r>
-        <w:rPr>
-          <w:b/>
-          <w:bCs/>
-        </w:rPr>
-        <w:t>(HTML) Nós temos dois (“</w:t>
-      </w:r>
-      <w:proofErr w:type="spellStart"/>
-      <w:r>
-        <w:rPr>
-          <w:b/>
-          <w:bCs/>
-        </w:rPr>
-        <w:t>chield</w:t>
-      </w:r>
-      <w:proofErr w:type="spellEnd"/>
-      <w:r>
-        <w:rPr>
-          <w:b/>
-          <w:bCs/>
-        </w:rPr>
-        <w:t xml:space="preserve"> (filhos)”)</w:t>
-      </w:r>
-      <w:r>
-        <w:rPr>
-          <w:b/>
-          <w:bCs/>
-        </w:rPr>
-        <w:t xml:space="preserve"> que são </w:t>
-      </w:r>
-      <w:proofErr w:type="spellStart"/>
-      <w:r>
-        <w:rPr>
-          <w:b/>
-          <w:bCs/>
-        </w:rPr>
-        <w:t>head</w:t>
-      </w:r>
-      <w:proofErr w:type="spellEnd"/>
-      <w:r>
-        <w:rPr>
-          <w:b/>
-          <w:bCs/>
-        </w:rPr>
-        <w:t xml:space="preserve"> e body</w:t>
-      </w:r>
-      <w:r>
-        <w:rPr>
-          <w:b/>
-          <w:bCs/>
-        </w:rPr>
-        <w:t xml:space="preserve"> </w:t>
-      </w:r>
+          <w:color w:val="000000" w:themeColor="text1"/>
+        </w:rPr>
+      </w:pPr>
     </w:p>
     <w:p>
       <w:pPr>
         <w:ind w:left="708"/>
         <w:rPr>
-          <w:b/>
-          <w:bCs/>
-        </w:rPr>
-      </w:pPr>
-      <w:r>
-        <w:rPr>
-          <w:b/>
-          <w:bCs/>
-        </w:rPr>
-        <w:t xml:space="preserve">Dentro de </w:t>
-      </w:r>
-      <w:proofErr w:type="spellStart"/>
-      <w:r>
-        <w:rPr>
-          <w:b/>
-          <w:bCs/>
-        </w:rPr>
-        <w:t>head</w:t>
-      </w:r>
-      <w:proofErr w:type="spellEnd"/>
-      <w:r>
-        <w:rPr>
-          <w:b/>
-          <w:bCs/>
-        </w:rPr>
-        <w:t xml:space="preserve"> (meta, </w:t>
-      </w:r>
-      <w:proofErr w:type="spellStart"/>
-      <w:r>
-        <w:rPr>
-          <w:b/>
-          <w:bCs/>
-        </w:rPr>
-        <w:t>tittle</w:t>
-      </w:r>
-      <w:proofErr w:type="spellEnd"/>
-      <w:r>
-        <w:rPr>
-          <w:b/>
-          <w:bCs/>
-        </w:rPr>
-        <w:t>) dentro do body</w:t>
-      </w:r>
-      <w:r>
-        <w:rPr>
-          <w:b/>
-          <w:bCs/>
-        </w:rPr>
-        <w:t xml:space="preserve"> </w:t>
-      </w:r>
-      <w:r>
-        <w:rPr>
-          <w:b/>
-          <w:bCs/>
-        </w:rPr>
-        <w:t xml:space="preserve">(h1, p, </w:t>
-      </w:r>
-      <w:proofErr w:type="spellStart"/>
-      <w:r>
-        <w:rPr>
-          <w:b/>
-          <w:bCs/>
-        </w:rPr>
-        <w:t>div</w:t>
-      </w:r>
-      <w:proofErr w:type="spellEnd"/>
-      <w:r>
-        <w:rPr>
-          <w:b/>
-          <w:bCs/>
-        </w:rPr>
-        <w:t xml:space="preserve"> todos estes são </w:t>
-      </w:r>
-      <w:proofErr w:type="spellStart"/>
-      <w:r>
-        <w:rPr>
-          <w:b/>
-          <w:bCs/>
-        </w:rPr>
-        <w:t>chield</w:t>
-      </w:r>
-      <w:proofErr w:type="spellEnd"/>
-      <w:r>
-        <w:rPr>
-          <w:b/>
-          <w:bCs/>
-        </w:rPr>
-        <w:t xml:space="preserve"> “filhos”</w:t>
-      </w:r>
-      <w:r>
-        <w:rPr>
-          <w:b/>
-          <w:bCs/>
+          <w:color w:val="000000" w:themeColor="text1"/>
+        </w:rPr>
+      </w:pPr>
+      <w:r>
+        <w:rPr>
+          <w:color w:val="000000" w:themeColor="text1"/>
+        </w:rPr>
+        <w:t xml:space="preserve">quando utilizamos getElementByTagName() conseguimos </w:t>
+      </w:r>
+      <w:r>
+        <w:rPr>
+          <w:color w:val="000000" w:themeColor="text1"/>
+        </w:rPr>
+        <w:t>selecionar mais de um objeto</w:t>
+      </w:r>
+    </w:p>
+    <w:p>
+      <w:pPr>
+        <w:ind w:left="708"/>
+        <w:rPr>
+          <w:color w:val="000000" w:themeColor="text1"/>
+        </w:rPr>
+      </w:pPr>
+      <w:r>
+        <w:rPr>
+          <w:color w:val="000000" w:themeColor="text1"/>
+        </w:rPr>
+        <w:t>var p1 = window.document.getElementsByTagName(‘p’)[0]</w:t>
+      </w:r>
+    </w:p>
+    <w:p>
+      <w:pPr>
+        <w:ind w:left="708"/>
+        <w:rPr>
+          <w:color w:val="000000" w:themeColor="text1"/>
+        </w:rPr>
+      </w:pPr>
+      <w:r>
+        <w:rPr>
+          <w:color w:val="000000" w:themeColor="text1"/>
+        </w:rPr>
+        <w:t>window.document.write(‘</w:t>
+      </w:r>
+      <w:r>
+        <w:rPr>
+          <w:color w:val="000000" w:themeColor="text1"/>
+        </w:rPr>
+        <w:t xml:space="preserve">Aqui está escrito assim: </w:t>
+      </w:r>
+      <w:r>
+        <w:rPr>
+          <w:color w:val="000000" w:themeColor="text1"/>
+        </w:rPr>
+        <w:t>’</w:t>
+      </w:r>
+      <w:r>
+        <w:rPr>
+          <w:color w:val="000000" w:themeColor="text1"/>
+        </w:rPr>
+        <w:t xml:space="preserve"> + p1.innerText</w:t>
+      </w:r>
+      <w:r>
+        <w:rPr>
+          <w:color w:val="000000" w:themeColor="text1"/>
         </w:rPr>
         <w:t>)</w:t>
       </w:r>
-    </w:p>
-    <w:p>
-      <w:pPr>
-        <w:ind w:left="708"/>
-        <w:rPr>
-          <w:b/>
-          <w:bCs/>
-        </w:rPr>
-      </w:pPr>
-      <w:proofErr w:type="spellStart"/>
-      <w:r>
-        <w:rPr>
-          <w:b/>
-          <w:bCs/>
-        </w:rPr>
-        <w:t>History</w:t>
-      </w:r>
-      <w:proofErr w:type="spellEnd"/>
-      <w:r>
-        <w:rPr>
-          <w:b/>
-          <w:bCs/>
-        </w:rPr>
-        <w:t xml:space="preserve">: </w:t>
-      </w:r>
-      <w:r>
-        <w:rPr>
-          <w:b/>
-          <w:bCs/>
-        </w:rPr>
-        <w:t>Que vai guardando de onde você veio para onde vai, facilita a navegação do site.</w:t>
-      </w:r>
-    </w:p>
-    <w:p>
-      <w:pPr>
-        <w:ind w:left="708"/>
-        <w:rPr>
-          <w:b/>
-          <w:bCs/>
-          <w:color w:val="FF0000"/>
-        </w:rPr>
-      </w:pPr>
-      <w:r>
-        <w:rPr>
-          <w:b/>
-          <w:bCs/>
-        </w:rPr>
-        <w:t xml:space="preserve"> </w:t>
-      </w:r>
-      <w:r>
-        <w:rPr>
-          <w:b/>
-          <w:bCs/>
-          <w:color w:val="FF0000"/>
-        </w:rPr>
-        <w:t xml:space="preserve">Podemos selecionar esses elementos para navegar </w:t>
-      </w:r>
-      <w:proofErr w:type="spellStart"/>
-      <w:r>
-        <w:rPr>
-          <w:b/>
-          <w:bCs/>
-          <w:color w:val="FF0000"/>
-        </w:rPr>
-        <w:t>nessa</w:t>
-      </w:r>
-      <w:proofErr w:type="spellEnd"/>
-      <w:r>
-        <w:rPr>
-          <w:b/>
-          <w:bCs/>
-          <w:color w:val="FF0000"/>
-        </w:rPr>
-        <w:t xml:space="preserve"> </w:t>
-      </w:r>
-      <w:r>
-        <w:rPr>
-          <w:b/>
-          <w:bCs/>
-          <w:color w:val="FF0000"/>
-        </w:rPr>
-        <w:t>árvore DOM</w:t>
-      </w:r>
-      <w:r>
-        <w:rPr>
-          <w:b/>
-          <w:bCs/>
-          <w:color w:val="FF0000"/>
-        </w:rPr>
-        <w:t>.</w:t>
-      </w:r>
-    </w:p>
-    <w:p>
-      <w:pPr>
-        <w:ind w:left="708"/>
-        <w:rPr>
-          <w:b/>
-          <w:bCs/>
+      <w:r>
+        <w:rPr>
           <w:color w:val="000000" w:themeColor="text1"/>
         </w:rPr>
-      </w:pPr>
-      <w:r>
-        <w:rPr>
-          <w:b/>
-          <w:bCs/>
-          <w:color w:val="000000" w:themeColor="text1"/>
-        </w:rPr>
-        <w:t>SELECIONANDO:</w:t>
-      </w:r>
-    </w:p>
-    <w:p>
-      <w:pPr>
-        <w:ind w:left="708"/>
-        <w:rPr>
-          <w:b/>
-          <w:bCs/>
-          <w:color w:val="000000" w:themeColor="text1"/>
-        </w:rPr>
-      </w:pPr>
-      <w:r>
-        <w:rPr>
-          <w:b/>
-          <w:bCs/>
-          <w:color w:val="000000" w:themeColor="text1"/>
-        </w:rPr>
-        <w:t>por Marca</w:t>
-      </w:r>
-      <w:r>
-        <w:rPr>
-          <w:b/>
-          <w:bCs/>
-          <w:color w:val="000000" w:themeColor="text1"/>
-        </w:rPr>
-        <w:t xml:space="preserve">: </w:t>
-      </w:r>
-      <w:proofErr w:type="spellStart"/>
-      <w:r>
-        <w:rPr>
-          <w:b/>
-          <w:bCs/>
-          <w:color w:val="000000" w:themeColor="text1"/>
-        </w:rPr>
-        <w:t>getElementByTagName</w:t>
-      </w:r>
-      <w:proofErr w:type="spellEnd"/>
-      <w:r>
-        <w:rPr>
-          <w:b/>
-          <w:bCs/>
-          <w:color w:val="000000" w:themeColor="text1"/>
-        </w:rPr>
-        <w:t>()</w:t>
-      </w:r>
-    </w:p>
-    <w:p>
-      <w:pPr>
-        <w:ind w:left="708"/>
-        <w:rPr>
-          <w:color w:val="000000" w:themeColor="text1"/>
-        </w:rPr>
-      </w:pPr>
-    </w:p>
-    <w:p>
-      <w:pPr>
-        <w:ind w:left="708"/>
-        <w:rPr>
-          <w:color w:val="000000" w:themeColor="text1"/>
-        </w:rPr>
-      </w:pPr>
-      <w:r>
-        <w:rPr>
-          <w:color w:val="000000" w:themeColor="text1"/>
-        </w:rPr>
-        <w:t xml:space="preserve">quando utilizamos </w:t>
-      </w:r>
-      <w:proofErr w:type="spellStart"/>
-      <w:r>
-        <w:rPr>
-          <w:color w:val="000000" w:themeColor="text1"/>
-        </w:rPr>
-        <w:t>getElementByTagName</w:t>
-      </w:r>
-      <w:proofErr w:type="spellEnd"/>
-      <w:r>
-        <w:rPr>
-          <w:color w:val="000000" w:themeColor="text1"/>
-        </w:rPr>
-        <w:t xml:space="preserve">() conseguimos </w:t>
-      </w:r>
-      <w:r>
-        <w:rPr>
-          <w:color w:val="000000" w:themeColor="text1"/>
-        </w:rPr>
-        <w:t>selecionar mais de um objeto</w:t>
-      </w:r>
-    </w:p>
-    <w:p>
-      <w:pPr>
-        <w:ind w:left="708"/>
-        <w:rPr>
-          <w:color w:val="000000" w:themeColor="text1"/>
-        </w:rPr>
-      </w:pPr>
-      <w:r>
-        <w:rPr>
-          <w:color w:val="000000" w:themeColor="text1"/>
-        </w:rPr>
-        <w:t xml:space="preserve">var p1 = </w:t>
-      </w:r>
-      <w:proofErr w:type="spellStart"/>
-      <w:r>
-        <w:rPr>
-          <w:color w:val="000000" w:themeColor="text1"/>
-        </w:rPr>
-        <w:t>window.document.getElementsByTagName</w:t>
-      </w:r>
-      <w:proofErr w:type="spellEnd"/>
-      <w:r>
-        <w:rPr>
-          <w:color w:val="000000" w:themeColor="text1"/>
-        </w:rPr>
-        <w:t>(‘p’)[0]</w:t>
-      </w:r>
-    </w:p>
-    <w:p>
-      <w:pPr>
-        <w:ind w:left="708"/>
-        <w:rPr>
-          <w:color w:val="000000" w:themeColor="text1"/>
-        </w:rPr>
-      </w:pPr>
-      <w:proofErr w:type="spellStart"/>
-      <w:r>
-        <w:rPr>
-          <w:color w:val="000000" w:themeColor="text1"/>
-        </w:rPr>
-        <w:t>window.document.write</w:t>
-      </w:r>
-      <w:proofErr w:type="spellEnd"/>
-      <w:r>
-        <w:rPr>
-          <w:color w:val="000000" w:themeColor="text1"/>
-        </w:rPr>
-        <w:t>(‘</w:t>
-      </w:r>
-      <w:r>
-        <w:rPr>
-          <w:color w:val="000000" w:themeColor="text1"/>
-        </w:rPr>
-        <w:t xml:space="preserve">Aqui está escrito assim: </w:t>
-      </w:r>
-      <w:r>
-        <w:rPr>
-          <w:color w:val="000000" w:themeColor="text1"/>
-        </w:rPr>
-        <w:t>’</w:t>
-      </w:r>
-      <w:r>
-        <w:rPr>
-          <w:color w:val="000000" w:themeColor="text1"/>
-        </w:rPr>
-        <w:t xml:space="preserve"> + p1.innerText</w:t>
-      </w:r>
-      <w:r>
-        <w:rPr>
-          <w:color w:val="000000" w:themeColor="text1"/>
-        </w:rPr>
-        <w:t>)</w:t>
-      </w:r>
-      <w:r>
-        <w:rPr>
-          <w:color w:val="000000" w:themeColor="text1"/>
-        </w:rPr>
-        <w:t xml:space="preserve"> ou (p1.innerHtml) usando inner.HTML ele puxa todo o </w:t>
-      </w:r>
-      <w:proofErr w:type="spellStart"/>
-      <w:r>
-        <w:rPr>
-          <w:color w:val="000000" w:themeColor="text1"/>
-        </w:rPr>
-        <w:t>style</w:t>
-      </w:r>
-      <w:proofErr w:type="spellEnd"/>
-      <w:r>
-        <w:rPr>
-          <w:color w:val="000000" w:themeColor="text1"/>
-        </w:rPr>
-        <w:t xml:space="preserve"> do &lt;p&gt; </w:t>
+        <w:t xml:space="preserve"> ou (p1.innerHtml) usando inner.HTML ele puxa todo o style do &lt;p&gt; </w:t>
       </w:r>
     </w:p>
     <w:p>
@@ -788,7 +556,6 @@
         </w:rPr>
         <w:t xml:space="preserve"> = </w:t>
       </w:r>
-      <w:proofErr w:type="spellStart"/>
       <w:r>
         <w:rPr>
           <w:rFonts w:ascii="Consolas" w:eastAsia="Times New Roman" w:hAnsi="Consolas" w:cs="Times New Roman"/>
@@ -839,7 +606,6 @@
         </w:rPr>
         <w:t>getElementsByTagName</w:t>
       </w:r>
-      <w:proofErr w:type="spellEnd"/>
       <w:r>
         <w:rPr>
           <w:rFonts w:ascii="Consolas" w:eastAsia="Times New Roman" w:hAnsi="Consolas" w:cs="Times New Roman"/>
@@ -913,7 +679,6 @@
         </w:rPr>
         <w:t xml:space="preserve">        </w:t>
       </w:r>
-      <w:proofErr w:type="spellStart"/>
       <w:r>
         <w:rPr>
           <w:rFonts w:ascii="Consolas" w:eastAsia="Times New Roman" w:hAnsi="Consolas" w:cs="Times New Roman"/>
@@ -964,7 +729,6 @@
         </w:rPr>
         <w:t>write</w:t>
       </w:r>
-      <w:proofErr w:type="spellEnd"/>
       <w:r>
         <w:rPr>
           <w:rFonts w:ascii="Consolas" w:eastAsia="Times New Roman" w:hAnsi="Consolas" w:cs="Times New Roman"/>
@@ -1120,7 +884,6 @@
           <w:bCs/>
           <w:color w:val="000000" w:themeColor="text1"/>
         </w:rPr>
-        <w:lastRenderedPageBreak/>
         <w:t>por ID</w:t>
       </w:r>
       <w:r>
@@ -1129,16 +892,15 @@
           <w:bCs/>
           <w:color w:val="000000" w:themeColor="text1"/>
         </w:rPr>
-        <w:t xml:space="preserve">: </w:t>
-      </w:r>
-      <w:proofErr w:type="spellStart"/>
+        <w:t>: getElement</w:t>
+      </w:r>
       <w:r>
         <w:rPr>
           <w:b/>
           <w:bCs/>
           <w:color w:val="000000" w:themeColor="text1"/>
         </w:rPr>
-        <w:t>getElement</w:t>
+        <w:t>s</w:t>
       </w:r>
       <w:r>
         <w:rPr>
@@ -1146,24 +908,7 @@
           <w:bCs/>
           <w:color w:val="000000" w:themeColor="text1"/>
         </w:rPr>
-        <w:t>s</w:t>
-      </w:r>
-      <w:r>
-        <w:rPr>
-          <w:b/>
-          <w:bCs/>
-          <w:color w:val="000000" w:themeColor="text1"/>
-        </w:rPr>
-        <w:t>ById</w:t>
-      </w:r>
-      <w:proofErr w:type="spellEnd"/>
-      <w:r>
-        <w:rPr>
-          <w:b/>
-          <w:bCs/>
-          <w:color w:val="000000" w:themeColor="text1"/>
-        </w:rPr>
-        <w:t>()</w:t>
+        <w:t>ById()</w:t>
       </w:r>
     </w:p>
     <w:p>
@@ -1218,7 +963,6 @@
         </w:rPr>
         <w:t xml:space="preserve"> = </w:t>
       </w:r>
-      <w:proofErr w:type="spellStart"/>
       <w:r>
         <w:rPr>
           <w:rFonts w:ascii="Consolas" w:eastAsia="Times New Roman" w:hAnsi="Consolas" w:cs="Times New Roman"/>
@@ -1269,7 +1013,6 @@
         </w:rPr>
         <w:t>getElementById</w:t>
       </w:r>
-      <w:proofErr w:type="spellEnd"/>
       <w:r>
         <w:rPr>
           <w:rFonts w:ascii="Consolas" w:eastAsia="Times New Roman" w:hAnsi="Consolas" w:cs="Times New Roman"/>
@@ -1323,7 +1066,6 @@
         </w:rPr>
         <w:t xml:space="preserve">        </w:t>
       </w:r>
-      <w:proofErr w:type="spellStart"/>
       <w:r>
         <w:rPr>
           <w:rFonts w:ascii="Consolas" w:eastAsia="Times New Roman" w:hAnsi="Consolas" w:cs="Times New Roman"/>
@@ -1374,7 +1116,6 @@
         </w:rPr>
         <w:t>background</w:t>
       </w:r>
-      <w:proofErr w:type="spellEnd"/>
       <w:r>
         <w:rPr>
           <w:rFonts w:ascii="Consolas" w:eastAsia="Times New Roman" w:hAnsi="Consolas" w:cs="Times New Roman"/>
@@ -1393,29 +1134,7 @@
           <w:szCs w:val="30"/>
           <w:lang w:eastAsia="pt-BR"/>
         </w:rPr>
-        <w:t>'</w:t>
-      </w:r>
-      <w:proofErr w:type="spellStart"/>
-      <w:r>
-        <w:rPr>
-          <w:rFonts w:ascii="Consolas" w:eastAsia="Times New Roman" w:hAnsi="Consolas" w:cs="Times New Roman"/>
-          <w:color w:val="CE9178"/>
-          <w:sz w:val="30"/>
-          <w:szCs w:val="30"/>
-          <w:lang w:eastAsia="pt-BR"/>
-        </w:rPr>
-        <w:t>green</w:t>
-      </w:r>
-      <w:proofErr w:type="spellEnd"/>
-      <w:r>
-        <w:rPr>
-          <w:rFonts w:ascii="Consolas" w:eastAsia="Times New Roman" w:hAnsi="Consolas" w:cs="Times New Roman"/>
-          <w:color w:val="CE9178"/>
-          <w:sz w:val="30"/>
-          <w:szCs w:val="30"/>
-          <w:lang w:eastAsia="pt-BR"/>
-        </w:rPr>
-        <w:t>'</w:t>
+        <w:t>'green'</w:t>
       </w:r>
     </w:p>
     <w:p>
@@ -1440,7 +1159,6 @@
         </w:rPr>
         <w:t xml:space="preserve">        </w:t>
       </w:r>
-      <w:proofErr w:type="spellStart"/>
       <w:r>
         <w:rPr>
           <w:rFonts w:ascii="Consolas" w:eastAsia="Times New Roman" w:hAnsi="Consolas" w:cs="Times New Roman"/>
@@ -1471,7 +1189,6 @@
         </w:rPr>
         <w:t>innerText</w:t>
       </w:r>
-      <w:proofErr w:type="spellEnd"/>
       <w:r>
         <w:rPr>
           <w:rFonts w:ascii="Consolas" w:eastAsia="Times New Roman" w:hAnsi="Consolas" w:cs="Times New Roman"/>
@@ -1524,16 +1241,15 @@
           <w:bCs/>
           <w:color w:val="000000" w:themeColor="text1"/>
         </w:rPr>
-        <w:t xml:space="preserve">: </w:t>
-      </w:r>
-      <w:proofErr w:type="spellStart"/>
+        <w:t>: getElement</w:t>
+      </w:r>
       <w:r>
         <w:rPr>
           <w:b/>
           <w:bCs/>
           <w:color w:val="000000" w:themeColor="text1"/>
         </w:rPr>
-        <w:t>getElement</w:t>
+        <w:t>s</w:t>
       </w:r>
       <w:r>
         <w:rPr>
@@ -1541,24 +1257,7 @@
           <w:bCs/>
           <w:color w:val="000000" w:themeColor="text1"/>
         </w:rPr>
-        <w:t>s</w:t>
-      </w:r>
-      <w:r>
-        <w:rPr>
-          <w:b/>
-          <w:bCs/>
-          <w:color w:val="000000" w:themeColor="text1"/>
-        </w:rPr>
-        <w:t>ByName</w:t>
-      </w:r>
-      <w:proofErr w:type="spellEnd"/>
-      <w:r>
-        <w:rPr>
-          <w:b/>
-          <w:bCs/>
-          <w:color w:val="000000" w:themeColor="text1"/>
-        </w:rPr>
-        <w:t>()</w:t>
+        <w:t>ByName()</w:t>
       </w:r>
     </w:p>
     <w:p>
@@ -1613,7 +1312,6 @@
         </w:rPr>
         <w:t xml:space="preserve"> = </w:t>
       </w:r>
-      <w:proofErr w:type="spellStart"/>
       <w:r>
         <w:rPr>
           <w:rFonts w:ascii="Consolas" w:eastAsia="Times New Roman" w:hAnsi="Consolas" w:cs="Times New Roman"/>
@@ -1664,7 +1362,6 @@
         </w:rPr>
         <w:t>getElementsByTagName</w:t>
       </w:r>
-      <w:proofErr w:type="spellEnd"/>
       <w:r>
         <w:rPr>
           <w:rFonts w:ascii="Consolas" w:eastAsia="Times New Roman" w:hAnsi="Consolas" w:cs="Times New Roman"/>
@@ -1738,7 +1435,6 @@
         </w:rPr>
         <w:t xml:space="preserve">        </w:t>
       </w:r>
-      <w:proofErr w:type="spellStart"/>
       <w:r>
         <w:rPr>
           <w:rFonts w:ascii="Consolas" w:eastAsia="Times New Roman" w:hAnsi="Consolas" w:cs="Times New Roman"/>
@@ -1789,7 +1485,6 @@
         </w:rPr>
         <w:t>write</w:t>
       </w:r>
-      <w:proofErr w:type="spellEnd"/>
       <w:r>
         <w:rPr>
           <w:rFonts w:ascii="Consolas" w:eastAsia="Times New Roman" w:hAnsi="Consolas" w:cs="Times New Roman"/>
@@ -1923,7 +1618,6 @@
         </w:rPr>
         <w:t xml:space="preserve"> = </w:t>
       </w:r>
-      <w:proofErr w:type="spellStart"/>
       <w:r>
         <w:rPr>
           <w:rFonts w:ascii="Consolas" w:eastAsia="Times New Roman" w:hAnsi="Consolas" w:cs="Times New Roman"/>
@@ -1974,7 +1668,6 @@
         </w:rPr>
         <w:t>getElementsByName</w:t>
       </w:r>
-      <w:proofErr w:type="spellEnd"/>
       <w:r>
         <w:rPr>
           <w:rFonts w:ascii="Consolas" w:eastAsia="Times New Roman" w:hAnsi="Consolas" w:cs="Times New Roman"/>
@@ -2059,23 +1752,13 @@
         </w:rPr>
         <w:t xml:space="preserve">: </w:t>
       </w:r>
-      <w:proofErr w:type="spellStart"/>
       <w:r>
         <w:rPr>
           <w:b/>
           <w:bCs/>
           <w:color w:val="000000" w:themeColor="text1"/>
         </w:rPr>
-        <w:t>getElementsByClassName</w:t>
-      </w:r>
-      <w:proofErr w:type="spellEnd"/>
-      <w:r>
-        <w:rPr>
-          <w:b/>
-          <w:bCs/>
-          <w:color w:val="000000" w:themeColor="text1"/>
-        </w:rPr>
-        <w:t>()</w:t>
+        <w:t>getElementsByClassName()</w:t>
       </w:r>
     </w:p>
     <w:p>
@@ -2130,7 +1813,6 @@
         </w:rPr>
         <w:t xml:space="preserve"> = </w:t>
       </w:r>
-      <w:proofErr w:type="spellStart"/>
       <w:r>
         <w:rPr>
           <w:rFonts w:ascii="Consolas" w:eastAsia="Times New Roman" w:hAnsi="Consolas" w:cs="Times New Roman"/>
@@ -2181,7 +1863,6 @@
         </w:rPr>
         <w:t>getElementsByClassName</w:t>
       </w:r>
-      <w:proofErr w:type="spellEnd"/>
       <w:r>
         <w:rPr>
           <w:rFonts w:ascii="Consolas" w:eastAsia="Times New Roman" w:hAnsi="Consolas" w:cs="Times New Roman"/>
@@ -2319,7 +2000,6 @@
         </w:rPr>
         <w:t xml:space="preserve"> = </w:t>
       </w:r>
-      <w:proofErr w:type="spellStart"/>
       <w:r>
         <w:rPr>
           <w:rFonts w:ascii="Consolas" w:eastAsia="Times New Roman" w:hAnsi="Consolas" w:cs="Times New Roman"/>
@@ -2370,7 +2050,6 @@
         </w:rPr>
         <w:t>querySelector</w:t>
       </w:r>
-      <w:proofErr w:type="spellEnd"/>
       <w:r>
         <w:rPr>
           <w:rFonts w:ascii="Consolas" w:eastAsia="Times New Roman" w:hAnsi="Consolas" w:cs="Times New Roman"/>
@@ -2389,29 +2068,7 @@
           <w:szCs w:val="30"/>
           <w:lang w:eastAsia="pt-BR"/>
         </w:rPr>
-        <w:t>'</w:t>
-      </w:r>
-      <w:proofErr w:type="spellStart"/>
-      <w:r>
-        <w:rPr>
-          <w:rFonts w:ascii="Consolas" w:eastAsia="Times New Roman" w:hAnsi="Consolas" w:cs="Times New Roman"/>
-          <w:color w:val="CE9178"/>
-          <w:sz w:val="30"/>
-          <w:szCs w:val="30"/>
-          <w:lang w:eastAsia="pt-BR"/>
-        </w:rPr>
-        <w:t>div#msg</w:t>
-      </w:r>
-      <w:proofErr w:type="spellEnd"/>
-      <w:r>
-        <w:rPr>
-          <w:rFonts w:ascii="Consolas" w:eastAsia="Times New Roman" w:hAnsi="Consolas" w:cs="Times New Roman"/>
-          <w:color w:val="CE9178"/>
-          <w:sz w:val="30"/>
-          <w:szCs w:val="30"/>
-          <w:lang w:eastAsia="pt-BR"/>
-        </w:rPr>
-        <w:t>'</w:t>
+        <w:t>'div#msg'</w:t>
       </w:r>
       <w:r>
         <w:rPr>
@@ -2446,7 +2103,6 @@
         </w:rPr>
         <w:t xml:space="preserve">        </w:t>
       </w:r>
-      <w:proofErr w:type="spellStart"/>
       <w:r>
         <w:rPr>
           <w:rFonts w:ascii="Consolas" w:eastAsia="Times New Roman" w:hAnsi="Consolas" w:cs="Times New Roman"/>
@@ -2497,7 +2153,6 @@
         </w:rPr>
         <w:t>background</w:t>
       </w:r>
-      <w:proofErr w:type="spellEnd"/>
       <w:r>
         <w:rPr>
           <w:rFonts w:ascii="Consolas" w:eastAsia="Times New Roman" w:hAnsi="Consolas" w:cs="Times New Roman"/>
@@ -2516,29 +2171,7 @@
           <w:szCs w:val="30"/>
           <w:lang w:eastAsia="pt-BR"/>
         </w:rPr>
-        <w:t>'</w:t>
-      </w:r>
-      <w:proofErr w:type="spellStart"/>
-      <w:r>
-        <w:rPr>
-          <w:rFonts w:ascii="Consolas" w:eastAsia="Times New Roman" w:hAnsi="Consolas" w:cs="Times New Roman"/>
-          <w:color w:val="CE9178"/>
-          <w:sz w:val="30"/>
-          <w:szCs w:val="30"/>
-          <w:lang w:eastAsia="pt-BR"/>
-        </w:rPr>
-        <w:t>red</w:t>
-      </w:r>
-      <w:proofErr w:type="spellEnd"/>
-      <w:r>
-        <w:rPr>
-          <w:rFonts w:ascii="Consolas" w:eastAsia="Times New Roman" w:hAnsi="Consolas" w:cs="Times New Roman"/>
-          <w:color w:val="CE9178"/>
-          <w:sz w:val="30"/>
-          <w:szCs w:val="30"/>
-          <w:lang w:eastAsia="pt-BR"/>
-        </w:rPr>
-        <w:t>'</w:t>
+        <w:t>'red'</w:t>
       </w:r>
     </w:p>
     <w:p>
@@ -2674,7 +2307,6 @@
           <w:bCs/>
           <w:color w:val="FF0000"/>
         </w:rPr>
-        <w:lastRenderedPageBreak/>
         <w:t>EVENTOS EM DOM:</w:t>
       </w:r>
     </w:p>
@@ -2730,7 +2362,6 @@
         </w:rPr>
         <w:t xml:space="preserve"> = </w:t>
       </w:r>
-      <w:proofErr w:type="spellStart"/>
       <w:r>
         <w:rPr>
           <w:rFonts w:ascii="Consolas" w:eastAsia="Times New Roman" w:hAnsi="Consolas" w:cs="Times New Roman"/>
@@ -2781,7 +2412,6 @@
         </w:rPr>
         <w:t>getElementById</w:t>
       </w:r>
-      <w:proofErr w:type="spellEnd"/>
       <w:r>
         <w:rPr>
           <w:rFonts w:ascii="Consolas" w:eastAsia="Times New Roman" w:hAnsi="Consolas" w:cs="Times New Roman"/>
@@ -2800,29 +2430,7 @@
           <w:szCs w:val="30"/>
           <w:lang w:eastAsia="pt-BR"/>
         </w:rPr>
-        <w:t>'</w:t>
-      </w:r>
-      <w:proofErr w:type="spellStart"/>
-      <w:r>
-        <w:rPr>
-          <w:rFonts w:ascii="Consolas" w:eastAsia="Times New Roman" w:hAnsi="Consolas" w:cs="Times New Roman"/>
-          <w:color w:val="CE9178"/>
-          <w:sz w:val="30"/>
-          <w:szCs w:val="30"/>
-          <w:lang w:eastAsia="pt-BR"/>
-        </w:rPr>
-        <w:t>area</w:t>
-      </w:r>
-      <w:proofErr w:type="spellEnd"/>
-      <w:r>
-        <w:rPr>
-          <w:rFonts w:ascii="Consolas" w:eastAsia="Times New Roman" w:hAnsi="Consolas" w:cs="Times New Roman"/>
-          <w:color w:val="CE9178"/>
-          <w:sz w:val="30"/>
-          <w:szCs w:val="30"/>
-          <w:lang w:eastAsia="pt-BR"/>
-        </w:rPr>
-        <w:t>'</w:t>
+        <w:t>'area'</w:t>
       </w:r>
       <w:r>
         <w:rPr>
@@ -2857,7 +2465,6 @@
         </w:rPr>
         <w:t xml:space="preserve">        </w:t>
       </w:r>
-      <w:proofErr w:type="spellStart"/>
       <w:r>
         <w:rPr>
           <w:rFonts w:ascii="Consolas" w:eastAsia="Times New Roman" w:hAnsi="Consolas" w:cs="Times New Roman"/>
@@ -2868,7 +2475,6 @@
         </w:rPr>
         <w:t>function</w:t>
       </w:r>
-      <w:proofErr w:type="spellEnd"/>
       <w:r>
         <w:rPr>
           <w:rFonts w:ascii="Consolas" w:eastAsia="Times New Roman" w:hAnsi="Consolas" w:cs="Times New Roman"/>
@@ -2922,7 +2528,6 @@
         </w:rPr>
         <w:t xml:space="preserve">            </w:t>
       </w:r>
-      <w:proofErr w:type="spellStart"/>
       <w:r>
         <w:rPr>
           <w:rFonts w:ascii="Consolas" w:eastAsia="Times New Roman" w:hAnsi="Consolas" w:cs="Times New Roman"/>
@@ -2973,7 +2578,6 @@
         </w:rPr>
         <w:t>background</w:t>
       </w:r>
-      <w:proofErr w:type="spellEnd"/>
       <w:r>
         <w:rPr>
           <w:rFonts w:ascii="Consolas" w:eastAsia="Times New Roman" w:hAnsi="Consolas" w:cs="Times New Roman"/>
@@ -2992,29 +2596,7 @@
           <w:szCs w:val="30"/>
           <w:lang w:eastAsia="pt-BR"/>
         </w:rPr>
-        <w:t>'</w:t>
-      </w:r>
-      <w:proofErr w:type="spellStart"/>
-      <w:r>
-        <w:rPr>
-          <w:rFonts w:ascii="Consolas" w:eastAsia="Times New Roman" w:hAnsi="Consolas" w:cs="Times New Roman"/>
-          <w:color w:val="CE9178"/>
-          <w:sz w:val="30"/>
-          <w:szCs w:val="30"/>
-          <w:lang w:eastAsia="pt-BR"/>
-        </w:rPr>
-        <w:t>red</w:t>
-      </w:r>
-      <w:proofErr w:type="spellEnd"/>
-      <w:r>
-        <w:rPr>
-          <w:rFonts w:ascii="Consolas" w:eastAsia="Times New Roman" w:hAnsi="Consolas" w:cs="Times New Roman"/>
-          <w:color w:val="CE9178"/>
-          <w:sz w:val="30"/>
-          <w:szCs w:val="30"/>
-          <w:lang w:eastAsia="pt-BR"/>
-        </w:rPr>
-        <w:t>'</w:t>
+        <w:t>'red'</w:t>
       </w:r>
     </w:p>
     <w:p>
@@ -3039,7 +2621,6 @@
         </w:rPr>
         <w:t xml:space="preserve">            </w:t>
       </w:r>
-      <w:proofErr w:type="spellStart"/>
       <w:r>
         <w:rPr>
           <w:rFonts w:ascii="Consolas" w:eastAsia="Times New Roman" w:hAnsi="Consolas" w:cs="Times New Roman"/>
@@ -3070,7 +2651,6 @@
         </w:rPr>
         <w:t>innerText</w:t>
       </w:r>
-      <w:proofErr w:type="spellEnd"/>
       <w:r>
         <w:rPr>
           <w:rFonts w:ascii="Consolas" w:eastAsia="Times New Roman" w:hAnsi="Consolas" w:cs="Times New Roman"/>
@@ -3137,7 +2717,6 @@
         </w:rPr>
         <w:t xml:space="preserve">        </w:t>
       </w:r>
-      <w:proofErr w:type="spellStart"/>
       <w:r>
         <w:rPr>
           <w:rFonts w:ascii="Consolas" w:eastAsia="Times New Roman" w:hAnsi="Consolas" w:cs="Times New Roman"/>
@@ -3148,7 +2727,6 @@
         </w:rPr>
         <w:t>function</w:t>
       </w:r>
-      <w:proofErr w:type="spellEnd"/>
       <w:r>
         <w:rPr>
           <w:rFonts w:ascii="Consolas" w:eastAsia="Times New Roman" w:hAnsi="Consolas" w:cs="Times New Roman"/>
@@ -3225,7 +2803,6 @@
         </w:rPr>
         <w:t xml:space="preserve">            </w:t>
       </w:r>
-      <w:proofErr w:type="spellStart"/>
       <w:r>
         <w:rPr>
           <w:rFonts w:ascii="Consolas" w:eastAsia="Times New Roman" w:hAnsi="Consolas" w:cs="Times New Roman"/>
@@ -3256,7 +2833,6 @@
         </w:rPr>
         <w:t>innerText</w:t>
       </w:r>
-      <w:proofErr w:type="spellEnd"/>
       <w:r>
         <w:rPr>
           <w:rFonts w:ascii="Consolas" w:eastAsia="Times New Roman" w:hAnsi="Consolas" w:cs="Times New Roman"/>
@@ -3323,7 +2899,6 @@
         </w:rPr>
         <w:t xml:space="preserve">        </w:t>
       </w:r>
-      <w:proofErr w:type="spellStart"/>
       <w:r>
         <w:rPr>
           <w:rFonts w:ascii="Consolas" w:eastAsia="Times New Roman" w:hAnsi="Consolas" w:cs="Times New Roman"/>
@@ -3334,7 +2909,6 @@
         </w:rPr>
         <w:t>function</w:t>
       </w:r>
-      <w:proofErr w:type="spellEnd"/>
       <w:r>
         <w:rPr>
           <w:rFonts w:ascii="Consolas" w:eastAsia="Times New Roman" w:hAnsi="Consolas" w:cs="Times New Roman"/>
@@ -3388,7 +2962,6 @@
         </w:rPr>
         <w:t xml:space="preserve">            </w:t>
       </w:r>
-      <w:proofErr w:type="spellStart"/>
       <w:r>
         <w:rPr>
           <w:rFonts w:ascii="Consolas" w:eastAsia="Times New Roman" w:hAnsi="Consolas" w:cs="Times New Roman"/>
@@ -3439,7 +3012,6 @@
         </w:rPr>
         <w:t>background</w:t>
       </w:r>
-      <w:proofErr w:type="spellEnd"/>
       <w:r>
         <w:rPr>
           <w:rFonts w:ascii="Consolas" w:eastAsia="Times New Roman" w:hAnsi="Consolas" w:cs="Times New Roman"/>
@@ -3458,29 +3030,7 @@
           <w:szCs w:val="30"/>
           <w:lang w:eastAsia="pt-BR"/>
         </w:rPr>
-        <w:t>'</w:t>
-      </w:r>
-      <w:proofErr w:type="spellStart"/>
-      <w:r>
-        <w:rPr>
-          <w:rFonts w:ascii="Consolas" w:eastAsia="Times New Roman" w:hAnsi="Consolas" w:cs="Times New Roman"/>
-          <w:color w:val="CE9178"/>
-          <w:sz w:val="30"/>
-          <w:szCs w:val="30"/>
-          <w:lang w:eastAsia="pt-BR"/>
-        </w:rPr>
-        <w:t>green</w:t>
-      </w:r>
-      <w:proofErr w:type="spellEnd"/>
-      <w:r>
-        <w:rPr>
-          <w:rFonts w:ascii="Consolas" w:eastAsia="Times New Roman" w:hAnsi="Consolas" w:cs="Times New Roman"/>
-          <w:color w:val="CE9178"/>
-          <w:sz w:val="30"/>
-          <w:szCs w:val="30"/>
-          <w:lang w:eastAsia="pt-BR"/>
-        </w:rPr>
-        <w:t>'</w:t>
+        <w:t>'green'</w:t>
       </w:r>
     </w:p>
     <w:p>
@@ -3505,7 +3055,6 @@
         </w:rPr>
         <w:t xml:space="preserve">            </w:t>
       </w:r>
-      <w:proofErr w:type="spellStart"/>
       <w:r>
         <w:rPr>
           <w:rFonts w:ascii="Consolas" w:eastAsia="Times New Roman" w:hAnsi="Consolas" w:cs="Times New Roman"/>
@@ -3536,7 +3085,6 @@
         </w:rPr>
         <w:t>innerText</w:t>
       </w:r>
-      <w:proofErr w:type="spellEnd"/>
       <w:r>
         <w:rPr>
           <w:rFonts w:ascii="Consolas" w:eastAsia="Times New Roman" w:hAnsi="Consolas" w:cs="Times New Roman"/>
@@ -3631,7 +3179,6 @@
         </w:rPr>
         <w:t>&lt;</w:t>
       </w:r>
-      <w:proofErr w:type="spellStart"/>
       <w:r>
         <w:rPr>
           <w:rFonts w:ascii="Consolas" w:eastAsia="Times New Roman" w:hAnsi="Consolas" w:cs="Times New Roman"/>
@@ -3642,7 +3189,6 @@
         </w:rPr>
         <w:t>div</w:t>
       </w:r>
-      <w:proofErr w:type="spellEnd"/>
       <w:r>
         <w:rPr>
           <w:rFonts w:ascii="Consolas" w:eastAsia="Times New Roman" w:hAnsi="Consolas" w:cs="Times New Roman"/>
@@ -3681,9 +3227,58 @@
           <w:szCs w:val="30"/>
           <w:lang w:eastAsia="pt-BR"/>
         </w:rPr>
+        <w:t>"area"</w:t>
+      </w:r>
+      <w:r>
+        <w:rPr>
+          <w:rFonts w:ascii="Consolas" w:eastAsia="Times New Roman" w:hAnsi="Consolas" w:cs="Times New Roman"/>
+          <w:color w:val="D4D4D4"/>
+          <w:sz w:val="30"/>
+          <w:szCs w:val="30"/>
+          <w:lang w:eastAsia="pt-BR"/>
+        </w:rPr>
+        <w:t xml:space="preserve"> </w:t>
+      </w:r>
+      <w:r>
+        <w:rPr>
+          <w:rFonts w:ascii="Consolas" w:eastAsia="Times New Roman" w:hAnsi="Consolas" w:cs="Times New Roman"/>
+          <w:color w:val="9CDCFE"/>
+          <w:sz w:val="30"/>
+          <w:szCs w:val="30"/>
+          <w:lang w:eastAsia="pt-BR"/>
+        </w:rPr>
+        <w:t>onclick</w:t>
+      </w:r>
+      <w:r>
+        <w:rPr>
+          <w:rFonts w:ascii="Consolas" w:eastAsia="Times New Roman" w:hAnsi="Consolas" w:cs="Times New Roman"/>
+          <w:color w:val="D4D4D4"/>
+          <w:sz w:val="30"/>
+          <w:szCs w:val="30"/>
+          <w:lang w:eastAsia="pt-BR"/>
+        </w:rPr>
+        <w:t>=</w:t>
+      </w:r>
+      <w:r>
+        <w:rPr>
+          <w:rFonts w:ascii="Consolas" w:eastAsia="Times New Roman" w:hAnsi="Consolas" w:cs="Times New Roman"/>
+          <w:color w:val="CE9178"/>
+          <w:sz w:val="30"/>
+          <w:szCs w:val="30"/>
+          <w:lang w:eastAsia="pt-BR"/>
+        </w:rPr>
         <w:t>"</w:t>
       </w:r>
-      <w:proofErr w:type="spellStart"/>
+      <w:r>
+        <w:rPr>
+          <w:rFonts w:ascii="Consolas" w:eastAsia="Times New Roman" w:hAnsi="Consolas" w:cs="Times New Roman"/>
+          <w:color w:val="DCDCAA"/>
+          <w:sz w:val="30"/>
+          <w:szCs w:val="30"/>
+          <w:lang w:eastAsia="pt-BR"/>
+        </w:rPr>
+        <w:t>clicar</w:t>
+      </w:r>
       <w:r>
         <w:rPr>
           <w:rFonts w:ascii="Consolas" w:eastAsia="Times New Roman" w:hAnsi="Consolas" w:cs="Times New Roman"/>
@@ -3692,9 +3287,38 @@
           <w:szCs w:val="30"/>
           <w:lang w:eastAsia="pt-BR"/>
         </w:rPr>
-        <w:t>area</w:t>
-      </w:r>
-      <w:proofErr w:type="spellEnd"/>
+        <w:t>()"</w:t>
+      </w:r>
+      <w:r>
+        <w:rPr>
+          <w:rFonts w:ascii="Consolas" w:eastAsia="Times New Roman" w:hAnsi="Consolas" w:cs="Times New Roman"/>
+          <w:color w:val="D4D4D4"/>
+          <w:sz w:val="30"/>
+          <w:szCs w:val="30"/>
+          <w:lang w:eastAsia="pt-BR"/>
+        </w:rPr>
+        <w:t xml:space="preserve"> </w:t>
+      </w:r>
+      <w:r>
+        <w:rPr>
+          <w:rFonts w:ascii="Consolas" w:eastAsia="Times New Roman" w:hAnsi="Consolas" w:cs="Times New Roman"/>
+          <w:color w:val="9CDCFE"/>
+          <w:sz w:val="30"/>
+          <w:szCs w:val="30"/>
+          <w:lang w:eastAsia="pt-BR"/>
+        </w:rPr>
+        <w:t>onmouseenter</w:t>
+      </w:r>
+      <w:r>
+        <w:rPr>
+          <w:rFonts w:ascii="Consolas" w:eastAsia="Times New Roman" w:hAnsi="Consolas" w:cs="Times New Roman"/>
+          <w:color w:val="D4D4D4"/>
+          <w:sz w:val="30"/>
+          <w:szCs w:val="30"/>
+          <w:lang w:eastAsia="pt-BR"/>
+        </w:rPr>
+        <w:t>=</w:t>
+      </w:r>
       <w:r>
         <w:rPr>
           <w:rFonts w:ascii="Consolas" w:eastAsia="Times New Roman" w:hAnsi="Consolas" w:cs="Times New Roman"/>
@@ -3708,6 +3332,26 @@
       <w:r>
         <w:rPr>
           <w:rFonts w:ascii="Consolas" w:eastAsia="Times New Roman" w:hAnsi="Consolas" w:cs="Times New Roman"/>
+          <w:color w:val="DCDCAA"/>
+          <w:sz w:val="30"/>
+          <w:szCs w:val="30"/>
+          <w:lang w:eastAsia="pt-BR"/>
+        </w:rPr>
+        <w:t>entrar</w:t>
+      </w:r>
+      <w:r>
+        <w:rPr>
+          <w:rFonts w:ascii="Consolas" w:eastAsia="Times New Roman" w:hAnsi="Consolas" w:cs="Times New Roman"/>
+          <w:color w:val="CE9178"/>
+          <w:sz w:val="30"/>
+          <w:szCs w:val="30"/>
+          <w:lang w:eastAsia="pt-BR"/>
+        </w:rPr>
+        <w:t>()"</w:t>
+      </w:r>
+      <w:r>
+        <w:rPr>
+          <w:rFonts w:ascii="Consolas" w:eastAsia="Times New Roman" w:hAnsi="Consolas" w:cs="Times New Roman"/>
           <w:color w:val="D4D4D4"/>
           <w:sz w:val="30"/>
           <w:szCs w:val="30"/>
@@ -3715,131 +3359,6 @@
         </w:rPr>
         <w:t xml:space="preserve"> </w:t>
       </w:r>
-      <w:proofErr w:type="spellStart"/>
-      <w:r>
-        <w:rPr>
-          <w:rFonts w:ascii="Consolas" w:eastAsia="Times New Roman" w:hAnsi="Consolas" w:cs="Times New Roman"/>
-          <w:color w:val="9CDCFE"/>
-          <w:sz w:val="30"/>
-          <w:szCs w:val="30"/>
-          <w:lang w:eastAsia="pt-BR"/>
-        </w:rPr>
-        <w:t>onclick</w:t>
-      </w:r>
-      <w:proofErr w:type="spellEnd"/>
-      <w:r>
-        <w:rPr>
-          <w:rFonts w:ascii="Consolas" w:eastAsia="Times New Roman" w:hAnsi="Consolas" w:cs="Times New Roman"/>
-          <w:color w:val="D4D4D4"/>
-          <w:sz w:val="30"/>
-          <w:szCs w:val="30"/>
-          <w:lang w:eastAsia="pt-BR"/>
-        </w:rPr>
-        <w:t>=</w:t>
-      </w:r>
-      <w:r>
-        <w:rPr>
-          <w:rFonts w:ascii="Consolas" w:eastAsia="Times New Roman" w:hAnsi="Consolas" w:cs="Times New Roman"/>
-          <w:color w:val="CE9178"/>
-          <w:sz w:val="30"/>
-          <w:szCs w:val="30"/>
-          <w:lang w:eastAsia="pt-BR"/>
-        </w:rPr>
-        <w:t>"</w:t>
-      </w:r>
-      <w:r>
-        <w:rPr>
-          <w:rFonts w:ascii="Consolas" w:eastAsia="Times New Roman" w:hAnsi="Consolas" w:cs="Times New Roman"/>
-          <w:color w:val="DCDCAA"/>
-          <w:sz w:val="30"/>
-          <w:szCs w:val="30"/>
-          <w:lang w:eastAsia="pt-BR"/>
-        </w:rPr>
-        <w:t>clicar</w:t>
-      </w:r>
-      <w:r>
-        <w:rPr>
-          <w:rFonts w:ascii="Consolas" w:eastAsia="Times New Roman" w:hAnsi="Consolas" w:cs="Times New Roman"/>
-          <w:color w:val="CE9178"/>
-          <w:sz w:val="30"/>
-          <w:szCs w:val="30"/>
-          <w:lang w:eastAsia="pt-BR"/>
-        </w:rPr>
-        <w:t>()"</w:t>
-      </w:r>
-      <w:r>
-        <w:rPr>
-          <w:rFonts w:ascii="Consolas" w:eastAsia="Times New Roman" w:hAnsi="Consolas" w:cs="Times New Roman"/>
-          <w:color w:val="D4D4D4"/>
-          <w:sz w:val="30"/>
-          <w:szCs w:val="30"/>
-          <w:lang w:eastAsia="pt-BR"/>
-        </w:rPr>
-        <w:t xml:space="preserve"> </w:t>
-      </w:r>
-      <w:proofErr w:type="spellStart"/>
-      <w:r>
-        <w:rPr>
-          <w:rFonts w:ascii="Consolas" w:eastAsia="Times New Roman" w:hAnsi="Consolas" w:cs="Times New Roman"/>
-          <w:color w:val="9CDCFE"/>
-          <w:sz w:val="30"/>
-          <w:szCs w:val="30"/>
-          <w:lang w:eastAsia="pt-BR"/>
-        </w:rPr>
-        <w:t>onmouseenter</w:t>
-      </w:r>
-      <w:proofErr w:type="spellEnd"/>
-      <w:r>
-        <w:rPr>
-          <w:rFonts w:ascii="Consolas" w:eastAsia="Times New Roman" w:hAnsi="Consolas" w:cs="Times New Roman"/>
-          <w:color w:val="D4D4D4"/>
-          <w:sz w:val="30"/>
-          <w:szCs w:val="30"/>
-          <w:lang w:eastAsia="pt-BR"/>
-        </w:rPr>
-        <w:t>=</w:t>
-      </w:r>
-      <w:r>
-        <w:rPr>
-          <w:rFonts w:ascii="Consolas" w:eastAsia="Times New Roman" w:hAnsi="Consolas" w:cs="Times New Roman"/>
-          <w:color w:val="CE9178"/>
-          <w:sz w:val="30"/>
-          <w:szCs w:val="30"/>
-          <w:lang w:eastAsia="pt-BR"/>
-        </w:rPr>
-        <w:t>"</w:t>
-      </w:r>
-      <w:r>
-        <w:rPr>
-          <w:rFonts w:ascii="Consolas" w:eastAsia="Times New Roman" w:hAnsi="Consolas" w:cs="Times New Roman"/>
-          <w:color w:val="DCDCAA"/>
-          <w:sz w:val="30"/>
-          <w:szCs w:val="30"/>
-          <w:lang w:eastAsia="pt-BR"/>
-        </w:rPr>
-        <w:t>entrar</w:t>
-      </w:r>
-      <w:r>
-        <w:rPr>
-          <w:rFonts w:ascii="Consolas" w:eastAsia="Times New Roman" w:hAnsi="Consolas" w:cs="Times New Roman"/>
-          <w:color w:val="CE9178"/>
-          <w:sz w:val="30"/>
-          <w:szCs w:val="30"/>
-          <w:lang w:eastAsia="pt-BR"/>
-        </w:rPr>
-        <w:t>()"</w:t>
-      </w:r>
-      <w:r>
-        <w:rPr>
-          <w:rFonts w:ascii="Consolas" w:eastAsia="Times New Roman" w:hAnsi="Consolas" w:cs="Times New Roman"/>
-          <w:color w:val="D4D4D4"/>
-          <w:sz w:val="30"/>
-          <w:szCs w:val="30"/>
-          <w:lang w:eastAsia="pt-BR"/>
-        </w:rPr>
-        <w:t xml:space="preserve"> </w:t>
-      </w:r>
-      <w:proofErr w:type="spellStart"/>
       <w:r>
         <w:rPr>
           <w:rFonts w:ascii="Consolas" w:eastAsia="Times New Roman" w:hAnsi="Consolas" w:cs="Times New Roman"/>
@@ -3850,7 +3369,6 @@
         </w:rPr>
         <w:t>onmouseout</w:t>
       </w:r>
-      <w:proofErr w:type="spellEnd"/>
       <w:r>
         <w:rPr>
           <w:rFonts w:ascii="Consolas" w:eastAsia="Times New Roman" w:hAnsi="Consolas" w:cs="Times New Roman"/>
@@ -3957,7 +3475,6 @@
         </w:rPr>
         <w:t>&lt;/</w:t>
       </w:r>
-      <w:proofErr w:type="spellStart"/>
       <w:r>
         <w:rPr>
           <w:rFonts w:ascii="Consolas" w:eastAsia="Times New Roman" w:hAnsi="Consolas" w:cs="Times New Roman"/>
@@ -3968,7 +3485,6 @@
         </w:rPr>
         <w:t>div</w:t>
       </w:r>
-      <w:proofErr w:type="spellEnd"/>
       <w:r>
         <w:rPr>
           <w:rFonts w:ascii="Consolas" w:eastAsia="Times New Roman" w:hAnsi="Consolas" w:cs="Times New Roman"/>
@@ -4020,7 +3536,6 @@
           <w:lang w:eastAsia="pt-BR"/>
         </w:rPr>
       </w:pPr>
-      <w:proofErr w:type="spellStart"/>
       <w:r>
         <w:rPr>
           <w:rFonts w:ascii="Consolas" w:eastAsia="Times New Roman" w:hAnsi="Consolas" w:cs="Times New Roman"/>
@@ -4051,7 +3566,6 @@
         </w:rPr>
         <w:t>addEventListener</w:t>
       </w:r>
-      <w:proofErr w:type="spellEnd"/>
       <w:r>
         <w:rPr>
           <w:rFonts w:ascii="Consolas" w:eastAsia="Times New Roman" w:hAnsi="Consolas" w:cs="Times New Roman"/>
@@ -4125,7 +3639,6 @@
         </w:rPr>
         <w:t xml:space="preserve">            </w:t>
       </w:r>
-      <w:proofErr w:type="spellStart"/>
       <w:r>
         <w:rPr>
           <w:rFonts w:ascii="Consolas" w:eastAsia="Times New Roman" w:hAnsi="Consolas" w:cs="Times New Roman"/>
@@ -4156,7 +3669,6 @@
         </w:rPr>
         <w:t>addEventListener</w:t>
       </w:r>
-      <w:proofErr w:type="spellEnd"/>
       <w:r>
         <w:rPr>
           <w:rFonts w:ascii="Consolas" w:eastAsia="Times New Roman" w:hAnsi="Consolas" w:cs="Times New Roman"/>
@@ -4175,29 +3687,7 @@
           <w:szCs w:val="30"/>
           <w:lang w:eastAsia="pt-BR"/>
         </w:rPr>
-        <w:t>'</w:t>
-      </w:r>
-      <w:proofErr w:type="spellStart"/>
-      <w:r>
-        <w:rPr>
-          <w:rFonts w:ascii="Consolas" w:eastAsia="Times New Roman" w:hAnsi="Consolas" w:cs="Times New Roman"/>
-          <w:color w:val="CE9178"/>
-          <w:sz w:val="30"/>
-          <w:szCs w:val="30"/>
-          <w:lang w:eastAsia="pt-BR"/>
-        </w:rPr>
-        <w:t>enter</w:t>
-      </w:r>
-      <w:proofErr w:type="spellEnd"/>
-      <w:r>
-        <w:rPr>
-          <w:rFonts w:ascii="Consolas" w:eastAsia="Times New Roman" w:hAnsi="Consolas" w:cs="Times New Roman"/>
-          <w:color w:val="CE9178"/>
-          <w:sz w:val="30"/>
-          <w:szCs w:val="30"/>
-          <w:lang w:eastAsia="pt-BR"/>
-        </w:rPr>
-        <w:t>'</w:t>
+        <w:t>'enter'</w:t>
       </w:r>
       <w:r>
         <w:rPr>
@@ -4252,7 +3742,6 @@
         </w:rPr>
         <w:t xml:space="preserve">            </w:t>
       </w:r>
-      <w:proofErr w:type="spellStart"/>
       <w:r>
         <w:rPr>
           <w:rFonts w:ascii="Consolas" w:eastAsia="Times New Roman" w:hAnsi="Consolas" w:cs="Times New Roman"/>
@@ -4283,7 +3772,6 @@
         </w:rPr>
         <w:t>addEventListener</w:t>
       </w:r>
-      <w:proofErr w:type="spellEnd"/>
       <w:r>
         <w:rPr>
           <w:rFonts w:ascii="Consolas" w:eastAsia="Times New Roman" w:hAnsi="Consolas" w:cs="Times New Roman"/>
@@ -4302,29 +3790,7 @@
           <w:szCs w:val="30"/>
           <w:lang w:eastAsia="pt-BR"/>
         </w:rPr>
-        <w:t>'</w:t>
-      </w:r>
-      <w:proofErr w:type="spellStart"/>
-      <w:r>
-        <w:rPr>
-          <w:rFonts w:ascii="Consolas" w:eastAsia="Times New Roman" w:hAnsi="Consolas" w:cs="Times New Roman"/>
-          <w:color w:val="CE9178"/>
-          <w:sz w:val="30"/>
-          <w:szCs w:val="30"/>
-          <w:lang w:eastAsia="pt-BR"/>
-        </w:rPr>
-        <w:t>mouseout</w:t>
-      </w:r>
-      <w:proofErr w:type="spellEnd"/>
-      <w:r>
-        <w:rPr>
-          <w:rFonts w:ascii="Consolas" w:eastAsia="Times New Roman" w:hAnsi="Consolas" w:cs="Times New Roman"/>
-          <w:color w:val="CE9178"/>
-          <w:sz w:val="30"/>
-          <w:szCs w:val="30"/>
-          <w:lang w:eastAsia="pt-BR"/>
-        </w:rPr>
-        <w:t>'</w:t>
+        <w:t>'mouseout'</w:t>
       </w:r>
       <w:r>
         <w:rPr>
@@ -4425,7 +3891,6 @@
         </w:rPr>
         <w:t>&lt;</w:t>
       </w:r>
-      <w:proofErr w:type="spellStart"/>
       <w:r>
         <w:rPr>
           <w:rFonts w:ascii="Consolas" w:eastAsia="Times New Roman" w:hAnsi="Consolas" w:cs="Times New Roman"/>
@@ -4436,7 +3901,6 @@
         </w:rPr>
         <w:t>style</w:t>
       </w:r>
-      <w:proofErr w:type="spellEnd"/>
       <w:r>
         <w:rPr>
           <w:rFonts w:ascii="Consolas" w:eastAsia="Times New Roman" w:hAnsi="Consolas" w:cs="Times New Roman"/>
@@ -4513,7 +3977,6 @@
         </w:rPr>
         <w:t xml:space="preserve">            </w:t>
       </w:r>
-      <w:proofErr w:type="spellStart"/>
       <w:r>
         <w:rPr>
           <w:rFonts w:ascii="Consolas" w:eastAsia="Times New Roman" w:hAnsi="Consolas" w:cs="Times New Roman"/>
@@ -4524,7 +3987,6 @@
         </w:rPr>
         <w:t>font</w:t>
       </w:r>
-      <w:proofErr w:type="spellEnd"/>
       <w:r>
         <w:rPr>
           <w:rFonts w:ascii="Consolas" w:eastAsia="Times New Roman" w:hAnsi="Consolas" w:cs="Times New Roman"/>
@@ -4642,7 +4104,6 @@
           <w:szCs w:val="30"/>
           <w:lang w:eastAsia="pt-BR"/>
         </w:rPr>
-        <w:lastRenderedPageBreak/>
         <w:t xml:space="preserve">        </w:t>
       </w:r>
       <w:r>
@@ -4688,7 +4149,6 @@
         </w:rPr>
         <w:t xml:space="preserve">            </w:t>
       </w:r>
-      <w:proofErr w:type="spellStart"/>
       <w:r>
         <w:rPr>
           <w:rFonts w:ascii="Consolas" w:eastAsia="Times New Roman" w:hAnsi="Consolas" w:cs="Times New Roman"/>
@@ -4699,7 +4159,6 @@
         </w:rPr>
         <w:t>font</w:t>
       </w:r>
-      <w:proofErr w:type="spellEnd"/>
       <w:r>
         <w:rPr>
           <w:rFonts w:ascii="Consolas" w:eastAsia="Times New Roman" w:hAnsi="Consolas" w:cs="Times New Roman"/>
@@ -4793,7 +4252,6 @@
         </w:rPr>
         <w:t xml:space="preserve">            </w:t>
       </w:r>
-      <w:proofErr w:type="spellStart"/>
       <w:r>
         <w:rPr>
           <w:rFonts w:ascii="Consolas" w:eastAsia="Times New Roman" w:hAnsi="Consolas" w:cs="Times New Roman"/>
@@ -4804,7 +4262,6 @@
         </w:rPr>
         <w:t>width</w:t>
       </w:r>
-      <w:proofErr w:type="spellEnd"/>
       <w:r>
         <w:rPr>
           <w:rFonts w:ascii="Consolas" w:eastAsia="Times New Roman" w:hAnsi="Consolas" w:cs="Times New Roman"/>
@@ -4894,7 +4351,6 @@
         </w:rPr>
         <w:t xml:space="preserve">        </w:t>
       </w:r>
-      <w:proofErr w:type="spellStart"/>
       <w:r>
         <w:rPr>
           <w:rFonts w:ascii="Consolas" w:eastAsia="Times New Roman" w:hAnsi="Consolas" w:cs="Times New Roman"/>
@@ -4905,7 +4361,6 @@
         </w:rPr>
         <w:t>div#res</w:t>
       </w:r>
-      <w:proofErr w:type="spellEnd"/>
       <w:r>
         <w:rPr>
           <w:rFonts w:ascii="Consolas" w:eastAsia="Times New Roman" w:hAnsi="Consolas" w:cs="Times New Roman"/>
@@ -4939,27 +4394,15 @@
         </w:rPr>
         <w:t xml:space="preserve">            </w:t>
       </w:r>
-      <w:proofErr w:type="spellStart"/>
-      <w:r>
-        <w:rPr>
-          <w:rFonts w:ascii="Consolas" w:eastAsia="Times New Roman" w:hAnsi="Consolas" w:cs="Times New Roman"/>
-          <w:color w:val="9CDCFE"/>
-          <w:sz w:val="30"/>
-          <w:szCs w:val="30"/>
-          <w:lang w:eastAsia="pt-BR"/>
-        </w:rPr>
-        <w:t>margin</w:t>
-      </w:r>
-      <w:proofErr w:type="spellEnd"/>
-      <w:r>
-        <w:rPr>
-          <w:rFonts w:ascii="Consolas" w:eastAsia="Times New Roman" w:hAnsi="Consolas" w:cs="Times New Roman"/>
-          <w:color w:val="9CDCFE"/>
-          <w:sz w:val="30"/>
-          <w:szCs w:val="30"/>
-          <w:lang w:eastAsia="pt-BR"/>
-        </w:rPr>
-        <w:t>-top</w:t>
+      <w:r>
+        <w:rPr>
+          <w:rFonts w:ascii="Consolas" w:eastAsia="Times New Roman" w:hAnsi="Consolas" w:cs="Times New Roman"/>
+          <w:color w:val="9CDCFE"/>
+          <w:sz w:val="30"/>
+          <w:szCs w:val="30"/>
+          <w:lang w:eastAsia="pt-BR"/>
+        </w:rPr>
+        <w:t>margin-top</w:t>
       </w:r>
       <w:r>
         <w:rPr>
@@ -5070,7 +4513,6 @@
         </w:rPr>
         <w:t>&lt;/</w:t>
       </w:r>
-      <w:proofErr w:type="spellStart"/>
       <w:r>
         <w:rPr>
           <w:rFonts w:ascii="Consolas" w:eastAsia="Times New Roman" w:hAnsi="Consolas" w:cs="Times New Roman"/>
@@ -5081,7 +4523,6 @@
         </w:rPr>
         <w:t>style</w:t>
       </w:r>
-      <w:proofErr w:type="spellEnd"/>
       <w:r>
         <w:rPr>
           <w:rFonts w:ascii="Consolas" w:eastAsia="Times New Roman" w:hAnsi="Consolas" w:cs="Times New Roman"/>
@@ -5115,7 +4556,6 @@
         </w:rPr>
         <w:t>&lt;/</w:t>
       </w:r>
-      <w:proofErr w:type="spellStart"/>
       <w:r>
         <w:rPr>
           <w:rFonts w:ascii="Consolas" w:eastAsia="Times New Roman" w:hAnsi="Consolas" w:cs="Times New Roman"/>
@@ -5126,7 +4566,6 @@
         </w:rPr>
         <w:t>head</w:t>
       </w:r>
-      <w:proofErr w:type="spellEnd"/>
       <w:r>
         <w:rPr>
           <w:rFonts w:ascii="Consolas" w:eastAsia="Times New Roman" w:hAnsi="Consolas" w:cs="Times New Roman"/>
@@ -5326,7 +4765,6 @@
         </w:rPr>
         <w:t xml:space="preserve"> </w:t>
       </w:r>
-      <w:proofErr w:type="spellStart"/>
       <w:r>
         <w:rPr>
           <w:rFonts w:ascii="Consolas" w:eastAsia="Times New Roman" w:hAnsi="Consolas" w:cs="Times New Roman"/>
@@ -5337,7 +4775,6 @@
         </w:rPr>
         <w:t>type</w:t>
       </w:r>
-      <w:proofErr w:type="spellEnd"/>
       <w:r>
         <w:rPr>
           <w:rFonts w:ascii="Consolas" w:eastAsia="Times New Roman" w:hAnsi="Consolas" w:cs="Times New Roman"/>
@@ -5356,29 +4793,7 @@
           <w:szCs w:val="30"/>
           <w:lang w:eastAsia="pt-BR"/>
         </w:rPr>
-        <w:t>"</w:t>
-      </w:r>
-      <w:proofErr w:type="spellStart"/>
-      <w:r>
-        <w:rPr>
-          <w:rFonts w:ascii="Consolas" w:eastAsia="Times New Roman" w:hAnsi="Consolas" w:cs="Times New Roman"/>
-          <w:color w:val="CE9178"/>
-          <w:sz w:val="30"/>
-          <w:szCs w:val="30"/>
-          <w:lang w:eastAsia="pt-BR"/>
-        </w:rPr>
-        <w:t>number</w:t>
-      </w:r>
-      <w:proofErr w:type="spellEnd"/>
-      <w:r>
-        <w:rPr>
-          <w:rFonts w:ascii="Consolas" w:eastAsia="Times New Roman" w:hAnsi="Consolas" w:cs="Times New Roman"/>
-          <w:color w:val="CE9178"/>
-          <w:sz w:val="30"/>
-          <w:szCs w:val="30"/>
-          <w:lang w:eastAsia="pt-BR"/>
-        </w:rPr>
-        <w:t>"</w:t>
+        <w:t>"number"</w:t>
       </w:r>
       <w:r>
         <w:rPr>
@@ -5390,7 +4805,6 @@
         </w:rPr>
         <w:t xml:space="preserve"> </w:t>
       </w:r>
-      <w:proofErr w:type="spellStart"/>
       <w:r>
         <w:rPr>
           <w:rFonts w:ascii="Consolas" w:eastAsia="Times New Roman" w:hAnsi="Consolas" w:cs="Times New Roman"/>
@@ -5401,7 +4815,6 @@
         </w:rPr>
         <w:t>name</w:t>
       </w:r>
-      <w:proofErr w:type="spellEnd"/>
       <w:r>
         <w:rPr>
           <w:rFonts w:ascii="Consolas" w:eastAsia="Times New Roman" w:hAnsi="Consolas" w:cs="Times New Roman"/>
@@ -5535,7 +4948,6 @@
         </w:rPr>
         <w:t xml:space="preserve"> </w:t>
       </w:r>
-      <w:proofErr w:type="spellStart"/>
       <w:r>
         <w:rPr>
           <w:rFonts w:ascii="Consolas" w:eastAsia="Times New Roman" w:hAnsi="Consolas" w:cs="Times New Roman"/>
@@ -5546,7 +4958,6 @@
         </w:rPr>
         <w:t>type</w:t>
       </w:r>
-      <w:proofErr w:type="spellEnd"/>
       <w:r>
         <w:rPr>
           <w:rFonts w:ascii="Consolas" w:eastAsia="Times New Roman" w:hAnsi="Consolas" w:cs="Times New Roman"/>
@@ -5565,29 +4976,7 @@
           <w:szCs w:val="30"/>
           <w:lang w:eastAsia="pt-BR"/>
         </w:rPr>
-        <w:t>"</w:t>
-      </w:r>
-      <w:proofErr w:type="spellStart"/>
-      <w:r>
-        <w:rPr>
-          <w:rFonts w:ascii="Consolas" w:eastAsia="Times New Roman" w:hAnsi="Consolas" w:cs="Times New Roman"/>
-          <w:color w:val="CE9178"/>
-          <w:sz w:val="30"/>
-          <w:szCs w:val="30"/>
-          <w:lang w:eastAsia="pt-BR"/>
-        </w:rPr>
-        <w:t>number</w:t>
-      </w:r>
-      <w:proofErr w:type="spellEnd"/>
-      <w:r>
-        <w:rPr>
-          <w:rFonts w:ascii="Consolas" w:eastAsia="Times New Roman" w:hAnsi="Consolas" w:cs="Times New Roman"/>
-          <w:color w:val="CE9178"/>
-          <w:sz w:val="30"/>
-          <w:szCs w:val="30"/>
-          <w:lang w:eastAsia="pt-BR"/>
-        </w:rPr>
-        <w:t>"</w:t>
+        <w:t>"number"</w:t>
       </w:r>
       <w:r>
         <w:rPr>
@@ -5599,7 +4988,6 @@
         </w:rPr>
         <w:t xml:space="preserve"> </w:t>
       </w:r>
-      <w:proofErr w:type="spellStart"/>
       <w:r>
         <w:rPr>
           <w:rFonts w:ascii="Consolas" w:eastAsia="Times New Roman" w:hAnsi="Consolas" w:cs="Times New Roman"/>
@@ -5610,7 +4998,6 @@
         </w:rPr>
         <w:t>name</w:t>
       </w:r>
-      <w:proofErr w:type="spellEnd"/>
       <w:r>
         <w:rPr>
           <w:rFonts w:ascii="Consolas" w:eastAsia="Times New Roman" w:hAnsi="Consolas" w:cs="Times New Roman"/>
@@ -5734,7 +5121,6 @@
         </w:rPr>
         <w:t xml:space="preserve"> </w:t>
       </w:r>
-      <w:proofErr w:type="spellStart"/>
       <w:r>
         <w:rPr>
           <w:rFonts w:ascii="Consolas" w:eastAsia="Times New Roman" w:hAnsi="Consolas" w:cs="Times New Roman"/>
@@ -5745,7 +5131,6 @@
         </w:rPr>
         <w:t>type</w:t>
       </w:r>
-      <w:proofErr w:type="spellEnd"/>
       <w:r>
         <w:rPr>
           <w:rFonts w:ascii="Consolas" w:eastAsia="Times New Roman" w:hAnsi="Consolas" w:cs="Times New Roman"/>
@@ -5764,9 +5149,38 @@
           <w:szCs w:val="30"/>
           <w:lang w:eastAsia="pt-BR"/>
         </w:rPr>
-        <w:t>"</w:t>
-      </w:r>
-      <w:proofErr w:type="spellStart"/>
+        <w:t>"button"</w:t>
+      </w:r>
+      <w:r>
+        <w:rPr>
+          <w:rFonts w:ascii="Consolas" w:eastAsia="Times New Roman" w:hAnsi="Consolas" w:cs="Times New Roman"/>
+          <w:color w:val="D4D4D4"/>
+          <w:sz w:val="30"/>
+          <w:szCs w:val="30"/>
+          <w:lang w:eastAsia="pt-BR"/>
+        </w:rPr>
+        <w:t xml:space="preserve"> </w:t>
+      </w:r>
+      <w:r>
+        <w:rPr>
+          <w:rFonts w:ascii="Consolas" w:eastAsia="Times New Roman" w:hAnsi="Consolas" w:cs="Times New Roman"/>
+          <w:color w:val="9CDCFE"/>
+          <w:sz w:val="30"/>
+          <w:szCs w:val="30"/>
+          <w:lang w:eastAsia="pt-BR"/>
+        </w:rPr>
+        <w:t>value</w:t>
+      </w:r>
+      <w:r>
+        <w:rPr>
+          <w:rFonts w:ascii="Consolas" w:eastAsia="Times New Roman" w:hAnsi="Consolas" w:cs="Times New Roman"/>
+          <w:color w:val="D4D4D4"/>
+          <w:sz w:val="30"/>
+          <w:szCs w:val="30"/>
+          <w:lang w:eastAsia="pt-BR"/>
+        </w:rPr>
+        <w:t>=</w:t>
+      </w:r>
       <w:r>
         <w:rPr>
           <w:rFonts w:ascii="Consolas" w:eastAsia="Times New Roman" w:hAnsi="Consolas" w:cs="Times New Roman"/>
@@ -5775,18 +5189,7 @@
           <w:szCs w:val="30"/>
           <w:lang w:eastAsia="pt-BR"/>
         </w:rPr>
-        <w:t>button</w:t>
-      </w:r>
-      <w:proofErr w:type="spellEnd"/>
-      <w:r>
-        <w:rPr>
-          <w:rFonts w:ascii="Consolas" w:eastAsia="Times New Roman" w:hAnsi="Consolas" w:cs="Times New Roman"/>
-          <w:color w:val="CE9178"/>
-          <w:sz w:val="30"/>
-          <w:szCs w:val="30"/>
-          <w:lang w:eastAsia="pt-BR"/>
-        </w:rPr>
-        <w:t>"</w:t>
+        <w:t>"Somar"</w:t>
       </w:r>
       <w:r>
         <w:rPr>
@@ -5798,49 +5201,6 @@
         </w:rPr>
         <w:t xml:space="preserve"> </w:t>
       </w:r>
-      <w:proofErr w:type="spellStart"/>
-      <w:r>
-        <w:rPr>
-          <w:rFonts w:ascii="Consolas" w:eastAsia="Times New Roman" w:hAnsi="Consolas" w:cs="Times New Roman"/>
-          <w:color w:val="9CDCFE"/>
-          <w:sz w:val="30"/>
-          <w:szCs w:val="30"/>
-          <w:lang w:eastAsia="pt-BR"/>
-        </w:rPr>
-        <w:t>value</w:t>
-      </w:r>
-      <w:proofErr w:type="spellEnd"/>
-      <w:r>
-        <w:rPr>
-          <w:rFonts w:ascii="Consolas" w:eastAsia="Times New Roman" w:hAnsi="Consolas" w:cs="Times New Roman"/>
-          <w:color w:val="D4D4D4"/>
-          <w:sz w:val="30"/>
-          <w:szCs w:val="30"/>
-          <w:lang w:eastAsia="pt-BR"/>
-        </w:rPr>
-        <w:t>=</w:t>
-      </w:r>
-      <w:r>
-        <w:rPr>
-          <w:rFonts w:ascii="Consolas" w:eastAsia="Times New Roman" w:hAnsi="Consolas" w:cs="Times New Roman"/>
-          <w:color w:val="CE9178"/>
-          <w:sz w:val="30"/>
-          <w:szCs w:val="30"/>
-          <w:lang w:eastAsia="pt-BR"/>
-        </w:rPr>
-        <w:t>"Somar"</w:t>
-      </w:r>
-      <w:r>
-        <w:rPr>
-          <w:rFonts w:ascii="Consolas" w:eastAsia="Times New Roman" w:hAnsi="Consolas" w:cs="Times New Roman"/>
-          <w:color w:val="D4D4D4"/>
-          <w:sz w:val="30"/>
-          <w:szCs w:val="30"/>
-          <w:lang w:eastAsia="pt-BR"/>
-        </w:rPr>
-        <w:t xml:space="preserve"> </w:t>
-      </w:r>
-      <w:proofErr w:type="spellStart"/>
       <w:r>
         <w:rPr>
           <w:rFonts w:ascii="Consolas" w:eastAsia="Times New Roman" w:hAnsi="Consolas" w:cs="Times New Roman"/>
@@ -5851,7 +5211,6 @@
         </w:rPr>
         <w:t>onclick</w:t>
       </w:r>
-      <w:proofErr w:type="spellEnd"/>
       <w:r>
         <w:rPr>
           <w:rFonts w:ascii="Consolas" w:eastAsia="Times New Roman" w:hAnsi="Consolas" w:cs="Times New Roman"/>
@@ -5935,7 +5294,6 @@
         </w:rPr>
         <w:t>&lt;</w:t>
       </w:r>
-      <w:proofErr w:type="spellStart"/>
       <w:r>
         <w:rPr>
           <w:rFonts w:ascii="Consolas" w:eastAsia="Times New Roman" w:hAnsi="Consolas" w:cs="Times New Roman"/>
@@ -5946,7 +5304,6 @@
         </w:rPr>
         <w:t>div</w:t>
       </w:r>
-      <w:proofErr w:type="spellEnd"/>
       <w:r>
         <w:rPr>
           <w:rFonts w:ascii="Consolas" w:eastAsia="Times New Roman" w:hAnsi="Consolas" w:cs="Times New Roman"/>
@@ -6017,7 +5374,6 @@
         </w:rPr>
         <w:t>&lt;/</w:t>
       </w:r>
-      <w:proofErr w:type="spellStart"/>
       <w:r>
         <w:rPr>
           <w:rFonts w:ascii="Consolas" w:eastAsia="Times New Roman" w:hAnsi="Consolas" w:cs="Times New Roman"/>
@@ -6028,7 +5384,6 @@
         </w:rPr>
         <w:t>div</w:t>
       </w:r>
-      <w:proofErr w:type="spellEnd"/>
       <w:r>
         <w:rPr>
           <w:rFonts w:ascii="Consolas" w:eastAsia="Times New Roman" w:hAnsi="Consolas" w:cs="Times New Roman"/>
@@ -6115,7 +5470,6 @@
         </w:rPr>
         <w:t xml:space="preserve">        </w:t>
       </w:r>
-      <w:proofErr w:type="spellStart"/>
       <w:r>
         <w:rPr>
           <w:rFonts w:ascii="Consolas" w:eastAsia="Times New Roman" w:hAnsi="Consolas" w:cs="Times New Roman"/>
@@ -6126,7 +5480,6 @@
         </w:rPr>
         <w:t>function</w:t>
       </w:r>
-      <w:proofErr w:type="spellEnd"/>
       <w:r>
         <w:rPr>
           <w:rFonts w:ascii="Consolas" w:eastAsia="Times New Roman" w:hAnsi="Consolas" w:cs="Times New Roman"/>
@@ -6220,7 +5573,6 @@
         </w:rPr>
         <w:t xml:space="preserve"> = </w:t>
       </w:r>
-      <w:proofErr w:type="spellStart"/>
       <w:r>
         <w:rPr>
           <w:rFonts w:ascii="Consolas" w:eastAsia="Times New Roman" w:hAnsi="Consolas" w:cs="Times New Roman"/>
@@ -6271,7 +5623,6 @@
         </w:rPr>
         <w:t>getElementById</w:t>
       </w:r>
-      <w:proofErr w:type="spellEnd"/>
       <w:r>
         <w:rPr>
           <w:rFonts w:ascii="Consolas" w:eastAsia="Times New Roman" w:hAnsi="Consolas" w:cs="Times New Roman"/>
@@ -6365,7 +5716,6 @@
         </w:rPr>
         <w:t xml:space="preserve"> = </w:t>
       </w:r>
-      <w:proofErr w:type="spellStart"/>
       <w:r>
         <w:rPr>
           <w:rFonts w:ascii="Consolas" w:eastAsia="Times New Roman" w:hAnsi="Consolas" w:cs="Times New Roman"/>
@@ -6416,7 +5766,6 @@
         </w:rPr>
         <w:t>querySelector</w:t>
       </w:r>
-      <w:proofErr w:type="spellEnd"/>
       <w:r>
         <w:rPr>
           <w:rFonts w:ascii="Consolas" w:eastAsia="Times New Roman" w:hAnsi="Consolas" w:cs="Times New Roman"/>
@@ -6510,7 +5859,6 @@
         </w:rPr>
         <w:t xml:space="preserve"> = </w:t>
       </w:r>
-      <w:proofErr w:type="spellStart"/>
       <w:r>
         <w:rPr>
           <w:rFonts w:ascii="Consolas" w:eastAsia="Times New Roman" w:hAnsi="Consolas" w:cs="Times New Roman"/>
@@ -6521,7 +5869,6 @@
         </w:rPr>
         <w:t>Number</w:t>
       </w:r>
-      <w:proofErr w:type="spellEnd"/>
       <w:r>
         <w:rPr>
           <w:rFonts w:ascii="Consolas" w:eastAsia="Times New Roman" w:hAnsi="Consolas" w:cs="Times New Roman"/>
@@ -6635,7 +5982,6 @@
         </w:rPr>
         <w:t xml:space="preserve"> = </w:t>
       </w:r>
-      <w:proofErr w:type="spellStart"/>
       <w:r>
         <w:rPr>
           <w:rFonts w:ascii="Consolas" w:eastAsia="Times New Roman" w:hAnsi="Consolas" w:cs="Times New Roman"/>
@@ -6646,7 +5992,6 @@
         </w:rPr>
         <w:t>Number</w:t>
       </w:r>
-      <w:proofErr w:type="spellEnd"/>
       <w:r>
         <w:rPr>
           <w:rFonts w:ascii="Consolas" w:eastAsia="Times New Roman" w:hAnsi="Consolas" w:cs="Times New Roman"/>
@@ -6760,7 +6105,6 @@
         </w:rPr>
         <w:t xml:space="preserve"> = </w:t>
       </w:r>
-      <w:proofErr w:type="spellStart"/>
       <w:r>
         <w:rPr>
           <w:rFonts w:ascii="Consolas" w:eastAsia="Times New Roman" w:hAnsi="Consolas" w:cs="Times New Roman"/>
@@ -6811,7 +6155,6 @@
         </w:rPr>
         <w:t>getElementById</w:t>
       </w:r>
-      <w:proofErr w:type="spellEnd"/>
       <w:r>
         <w:rPr>
           <w:rFonts w:ascii="Consolas" w:eastAsia="Times New Roman" w:hAnsi="Consolas" w:cs="Times New Roman"/>
@@ -6991,7 +6334,6 @@
         </w:rPr>
         <w:t xml:space="preserve">            </w:t>
       </w:r>
-      <w:proofErr w:type="spellStart"/>
       <w:r>
         <w:rPr>
           <w:rFonts w:ascii="Consolas" w:eastAsia="Times New Roman" w:hAnsi="Consolas" w:cs="Times New Roman"/>
@@ -7022,7 +6364,6 @@
         </w:rPr>
         <w:t>innerHTML</w:t>
       </w:r>
-      <w:proofErr w:type="spellEnd"/>
       <w:r>
         <w:rPr>
           <w:rFonts w:ascii="Consolas" w:eastAsia="Times New Roman" w:hAnsi="Consolas" w:cs="Times New Roman"/>
@@ -7207,6 +6548,7 @@
           <w:szCs w:val="30"/>
           <w:lang w:eastAsia="pt-BR"/>
         </w:rPr>
+        <w:lastRenderedPageBreak/>
         <w:t xml:space="preserve">    </w:t>
       </w:r>
       <w:r>

</xml_diff>